<commit_message>
Project stuff for head
</commit_message>
<xml_diff>
--- a/Project.docx
+++ b/Project.docx
@@ -1,6 +1,6 @@
 
 <file path=word/document.xml><?xml version="1.0" encoding="utf-8"?>
-<w:document xmlns:wpc="http://schemas.microsoft.com/office/word/2010/wordprocessingCanvas" xmlns:mc="http://schemas.openxmlformats.org/markup-compatibility/2006" xmlns:o="urn:schemas-microsoft-com:office:office" xmlns:r="http://schemas.openxmlformats.org/officeDocument/2006/relationships" xmlns:m="http://schemas.openxmlformats.org/officeDocument/2006/math" xmlns:v="urn:schemas-microsoft-com:vml" xmlns:wp14="http://schemas.microsoft.com/office/word/2010/wordprocessingDrawing" xmlns:wp="http://schemas.openxmlformats.org/drawingml/2006/wordprocessingDrawing" xmlns:w10="urn:schemas-microsoft-com:office:word" xmlns:w="http://schemas.openxmlformats.org/wordprocessingml/2006/main" xmlns:w14="http://schemas.microsoft.com/office/word/2010/wordml" xmlns:wpg="http://schemas.microsoft.com/office/word/2010/wordprocessingGroup" xmlns:wpi="http://schemas.microsoft.com/office/word/2010/wordprocessingInk" xmlns:wne="http://schemas.microsoft.com/office/word/2006/wordml" xmlns:wps="http://schemas.microsoft.com/office/word/2010/wordprocessingShape" mc:Ignorable="w14 wp14">
+<w:document xmlns:wpc="http://schemas.microsoft.com/office/word/2010/wordprocessingCanvas" xmlns:cx="http://schemas.microsoft.com/office/drawing/2014/chartex" xmlns:cx1="http://schemas.microsoft.com/office/drawing/2015/9/8/chartex" xmlns:cx2="http://schemas.microsoft.com/office/drawing/2015/10/21/chartex" xmlns:cx3="http://schemas.microsoft.com/office/drawing/2016/5/9/chartex" xmlns:cx4="http://schemas.microsoft.com/office/drawing/2016/5/10/chartex" xmlns:cx5="http://schemas.microsoft.com/office/drawing/2016/5/11/chartex" xmlns:mc="http://schemas.openxmlformats.org/markup-compatibility/2006" xmlns:o="urn:schemas-microsoft-com:office:office" xmlns:r="http://schemas.openxmlformats.org/officeDocument/2006/relationships" xmlns:m="http://schemas.openxmlformats.org/officeDocument/2006/math" xmlns:v="urn:schemas-microsoft-com:vml" xmlns:wp14="http://schemas.microsoft.com/office/word/2010/wordprocessingDrawing" xmlns:wp="http://schemas.openxmlformats.org/drawingml/2006/wordprocessingDrawing" xmlns:w10="urn:schemas-microsoft-com:office:word" xmlns:w="http://schemas.openxmlformats.org/wordprocessingml/2006/main" xmlns:w14="http://schemas.microsoft.com/office/word/2010/wordml" xmlns:w15="http://schemas.microsoft.com/office/word/2012/wordml" xmlns:w16se="http://schemas.microsoft.com/office/word/2015/wordml/symex" xmlns:wpg="http://schemas.microsoft.com/office/word/2010/wordprocessingGroup" xmlns:wpi="http://schemas.microsoft.com/office/word/2010/wordprocessingInk" xmlns:wne="http://schemas.microsoft.com/office/word/2006/wordml" xmlns:wps="http://schemas.microsoft.com/office/word/2010/wordprocessingShape" mc:Ignorable="w14 w15 w16se wp14">
   <w:body>
     <w:p>
       <w:pPr>
@@ -19,62 +19,6 @@
       </w:r>
     </w:p>
     <w:p/>
-    <w:p>
-      <w:r>
-        <w:rPr>
-          <w:noProof/>
-          <w:lang w:val="lv-LV" w:eastAsia="lv-LV"/>
-        </w:rPr>
-        <w:drawing>
-          <wp:inline distT="0" distB="0" distL="0" distR="0">
-            <wp:extent cx="5731510" cy="3801713"/>
-            <wp:effectExtent l="0" t="0" r="2540" b="8890"/>
-            <wp:docPr id="1" name="Picture 1" descr="https://library.duke.edu/sites/default/files/dul/rooms/edge_project_room.jpg"/>
-            <wp:cNvGraphicFramePr>
-              <a:graphicFrameLocks xmlns:a="http://schemas.openxmlformats.org/drawingml/2006/main" noChangeAspect="1"/>
-            </wp:cNvGraphicFramePr>
-            <a:graphic xmlns:a="http://schemas.openxmlformats.org/drawingml/2006/main">
-              <a:graphicData uri="http://schemas.openxmlformats.org/drawingml/2006/picture">
-                <pic:pic xmlns:pic="http://schemas.openxmlformats.org/drawingml/2006/picture">
-                  <pic:nvPicPr>
-                    <pic:cNvPr id="0" name="Picture 1" descr="https://library.duke.edu/sites/default/files/dul/rooms/edge_project_room.jpg"/>
-                    <pic:cNvPicPr>
-                      <a:picLocks noChangeAspect="1" noChangeArrowheads="1"/>
-                    </pic:cNvPicPr>
-                  </pic:nvPicPr>
-                  <pic:blipFill>
-                    <a:blip r:embed="rId9">
-                      <a:extLst>
-                        <a:ext uri="{28A0092B-C50C-407E-A947-70E740481C1C}">
-                          <a14:useLocalDpi xmlns:a14="http://schemas.microsoft.com/office/drawing/2010/main" val="0"/>
-                        </a:ext>
-                      </a:extLst>
-                    </a:blip>
-                    <a:srcRect/>
-                    <a:stretch>
-                      <a:fillRect/>
-                    </a:stretch>
-                  </pic:blipFill>
-                  <pic:spPr bwMode="auto">
-                    <a:xfrm>
-                      <a:off x="0" y="0"/>
-                      <a:ext cx="5731510" cy="3801713"/>
-                    </a:xfrm>
-                    <a:prstGeom prst="rect">
-                      <a:avLst/>
-                    </a:prstGeom>
-                    <a:noFill/>
-                    <a:ln>
-                      <a:noFill/>
-                    </a:ln>
-                  </pic:spPr>
-                </pic:pic>
-              </a:graphicData>
-            </a:graphic>
-          </wp:inline>
-        </w:drawing>
-      </w:r>
-    </w:p>
     <w:p/>
     <w:p>
       <w:pPr>
@@ -151,7 +95,7 @@
             <w:r>
               <w:rPr>
                 <w:noProof/>
-                <w:lang w:val="lv-LV" w:eastAsia="lv-LV"/>
+                <w:lang w:eastAsia="en-GB"/>
               </w:rPr>
               <w:drawing>
                 <wp:inline distT="0" distB="0" distL="0" distR="0">
@@ -171,7 +115,7 @@
                           </pic:cNvPicPr>
                         </pic:nvPicPr>
                         <pic:blipFill>
-                          <a:blip r:embed="rId10" cstate="print">
+                          <a:blip r:embed="rId8" cstate="print">
                             <a:extLst>
                               <a:ext uri="{28A0092B-C50C-407E-A947-70E740481C1C}">
                                 <a14:useLocalDpi xmlns:a14="http://schemas.microsoft.com/office/drawing/2010/main" val="0"/>
@@ -225,7 +169,7 @@
             <w:r>
               <w:rPr>
                 <w:noProof/>
-                <w:lang w:val="lv-LV" w:eastAsia="lv-LV"/>
+                <w:lang w:eastAsia="en-GB"/>
               </w:rPr>
               <w:drawing>
                 <wp:inline distT="0" distB="0" distL="0" distR="0">
@@ -245,7 +189,7 @@
                           </pic:cNvPicPr>
                         </pic:nvPicPr>
                         <pic:blipFill>
-                          <a:blip r:embed="rId11" cstate="print">
+                          <a:blip r:embed="rId9" cstate="print">
                             <a:extLst>
                               <a:ext uri="{28A0092B-C50C-407E-A947-70E740481C1C}">
                                 <a14:useLocalDpi xmlns:a14="http://schemas.microsoft.com/office/drawing/2010/main" val="0"/>
@@ -283,13 +227,8 @@
             <w:tcW w:w="2254" w:type="dxa"/>
           </w:tcPr>
           <w:p>
-            <w:proofErr w:type="spellStart"/>
-            <w:r>
-              <w:t>Hedviga</w:t>
-            </w:r>
-            <w:proofErr w:type="spellEnd"/>
-            <w:r>
-              <w:t xml:space="preserve"> Arta </w:t>
+            <w:r>
+              <w:t xml:space="preserve">Hedviga Arta </w:t>
             </w:r>
             <w:proofErr w:type="spellStart"/>
             <w:r>
@@ -311,7 +250,7 @@
             <w:r>
               <w:rPr>
                 <w:noProof/>
-                <w:lang w:val="lv-LV" w:eastAsia="lv-LV"/>
+                <w:lang w:eastAsia="en-GB"/>
               </w:rPr>
               <w:drawing>
                 <wp:inline distT="0" distB="0" distL="0" distR="0">
@@ -331,7 +270,7 @@
                           </pic:cNvPicPr>
                         </pic:nvPicPr>
                         <pic:blipFill>
-                          <a:blip r:embed="rId12" cstate="print">
+                          <a:blip r:embed="rId10" cstate="print">
                             <a:extLst>
                               <a:ext uri="{28A0092B-C50C-407E-A947-70E740481C1C}">
                                 <a14:useLocalDpi xmlns:a14="http://schemas.microsoft.com/office/drawing/2010/main" val="0"/>
@@ -385,7 +324,7 @@
             <w:r>
               <w:rPr>
                 <w:noProof/>
-                <w:lang w:val="lv-LV" w:eastAsia="lv-LV"/>
+                <w:lang w:eastAsia="en-GB"/>
               </w:rPr>
               <w:drawing>
                 <wp:inline distT="0" distB="0" distL="0" distR="0">
@@ -405,7 +344,7 @@
                           </pic:cNvPicPr>
                         </pic:nvPicPr>
                         <pic:blipFill>
-                          <a:blip r:embed="rId13" cstate="print">
+                          <a:blip r:embed="rId11" cstate="print">
                             <a:extLst>
                               <a:ext uri="{28A0092B-C50C-407E-A947-70E740481C1C}">
                                 <a14:useLocalDpi xmlns:a14="http://schemas.microsoft.com/office/drawing/2010/main" val="0"/>
@@ -678,375 +617,197 @@
       <w:bookmarkEnd w:id="0"/>
     </w:p>
     <w:p>
+      <w:r>
+        <w:t>Project rooms are often reserved multiple weeks ahead (especially during the project weeks), yet rooms are often left empty. People reserve rooms and do not use them.</w:t>
+      </w:r>
+    </w:p>
+    <w:p>
+      <w:r>
+        <w:t>This is quite an annoyance to students, as when they request a room from the reception, their request cannot be fulfilled, and the students then must walk around the school, searching for rooms not being used.</w:t>
+      </w:r>
+    </w:p>
+    <w:p>
+      <w:r>
+        <w:t>The problem occurs on an almost daily basis, and is most prominent during project weeks and close to end of semester.</w:t>
+      </w:r>
+    </w:p>
+    <w:p>
+      <w:pPr>
+        <w:pStyle w:val="Heading1"/>
+      </w:pPr>
+    </w:p>
+    <w:p>
+      <w:pPr>
+        <w:pStyle w:val="Heading1"/>
+      </w:pPr>
+      <w:r>
+        <w:t>Survey</w:t>
+      </w:r>
+    </w:p>
+    <w:p>
+      <w:r>
+        <w:t>To examine our problem, we put out a survey.</w:t>
+      </w:r>
+    </w:p>
+    <w:p>
+      <w:r>
+        <w:t>The questions where centred around, what issues people have encountered while trying booking a project room. Some question to see reasons why people would not ca</w:t>
+      </w:r>
+      <w:bookmarkStart w:id="1" w:name="_GoBack"/>
+      <w:bookmarkEnd w:id="1"/>
+      <w:r>
+        <w:t>ncel their reservations, and a general comments section.</w:t>
+      </w:r>
+    </w:p>
+    <w:p>
+      <w:r>
+        <w:t xml:space="preserve">The results </w:t>
+      </w:r>
+      <w:r>
+        <w:t>of our survey can be seen below.</w:t>
+      </w:r>
+    </w:p>
+    <w:p>
+      <w:r>
+        <w:t>From our survey, we concluded that most people either 1. Didn’t know how to book; 2. Found most rooms booked; and 3. Forgot to cancel their reservations.</w:t>
+      </w:r>
+    </w:p>
+    <w:p>
       <w:pPr>
         <w:rPr>
-          <w:rFonts w:ascii="Times New Roman" w:hAnsi="Times New Roman" w:cs="Times New Roman"/>
-          <w:sz w:val="24"/>
-          <w:szCs w:val="24"/>
-          <w:lang w:val="en-US"/>
+          <w:noProof/>
+          <w:lang w:eastAsia="en-GB"/>
         </w:rPr>
       </w:pPr>
       <w:r>
         <w:rPr>
-          <w:rFonts w:ascii="Times New Roman" w:hAnsi="Times New Roman" w:cs="Times New Roman"/>
-          <w:b/>
-          <w:sz w:val="24"/>
-          <w:szCs w:val="24"/>
-          <w:lang w:val="en-US"/>
+          <w:noProof/>
+          <w:lang w:eastAsia="en-GB"/>
         </w:rPr>
-        <w:t>Problem:</w:t>
-      </w:r>
-      <w:r>
+        <w:lastRenderedPageBreak/>
+        <w:pict>
+          <v:shapetype id="_x0000_t75" coordsize="21600,21600" o:spt="75" o:preferrelative="t" path="m@4@5l@4@11@9@11@9@5xe" filled="f" stroked="f">
+            <v:stroke joinstyle="miter"/>
+            <v:formulas>
+              <v:f eqn="if lineDrawn pixelLineWidth 0"/>
+              <v:f eqn="sum @0 1 0"/>
+              <v:f eqn="sum 0 0 @1"/>
+              <v:f eqn="prod @2 1 2"/>
+              <v:f eqn="prod @3 21600 pixelWidth"/>
+              <v:f eqn="prod @3 21600 pixelHeight"/>
+              <v:f eqn="sum @0 0 1"/>
+              <v:f eqn="prod @6 1 2"/>
+              <v:f eqn="prod @7 21600 pixelWidth"/>
+              <v:f eqn="sum @8 21600 0"/>
+              <v:f eqn="prod @7 21600 pixelHeight"/>
+              <v:f eqn="sum @10 21600 0"/>
+            </v:formulas>
+            <v:path o:extrusionok="f" gradientshapeok="t" o:connecttype="rect"/>
+            <o:lock v:ext="edit" aspectratio="t"/>
+          </v:shapetype>
+          <v:shape id="_x0000_i1119" type="#_x0000_t75" style="width:383.25pt;height:528.75pt">
+            <v:imagedata r:id="rId12" o:title="SurveyResults1" croptop="15785f"/>
+          </v:shape>
+        </w:pict>
+      </w:r>
+    </w:p>
+    <w:p>
+      <w:pPr>
         <w:rPr>
-          <w:rFonts w:ascii="Times New Roman" w:hAnsi="Times New Roman" w:cs="Times New Roman"/>
-          <w:sz w:val="24"/>
-          <w:szCs w:val="24"/>
-          <w:lang w:val="en-US"/>
+          <w:noProof/>
+          <w:lang w:eastAsia="en-GB"/>
         </w:rPr>
-        <w:t xml:space="preserve"> Always reserved project rooms! </w:t>
-      </w:r>
-    </w:p>
-    <w:p>
-      <w:pPr>
-        <w:ind w:left="360"/>
+      </w:pPr>
+      <w:r>
         <w:rPr>
-          <w:rFonts w:ascii="Times New Roman" w:hAnsi="Times New Roman" w:cs="Times New Roman"/>
-          <w:b/>
-          <w:sz w:val="24"/>
-          <w:szCs w:val="24"/>
-          <w:lang w:val="en-US"/>
+          <w:noProof/>
+          <w:lang w:eastAsia="en-GB"/>
         </w:rPr>
-      </w:pPr>
+        <w:lastRenderedPageBreak/>
+        <w:pict>
+          <v:shape id="_x0000_i1120" type="#_x0000_t75" style="width:450.75pt;height:651.75pt">
+            <v:imagedata r:id="rId13" o:title="SurveyResults2"/>
+          </v:shape>
+        </w:pict>
+      </w:r>
+    </w:p>
+    <w:p>
       <w:r>
         <w:rPr>
-          <w:rFonts w:ascii="Times New Roman" w:hAnsi="Times New Roman" w:cs="Times New Roman"/>
-          <w:b/>
-          <w:sz w:val="24"/>
-          <w:szCs w:val="24"/>
-          <w:lang w:val="en-US"/>
+          <w:noProof/>
+          <w:lang w:eastAsia="en-GB"/>
         </w:rPr>
-        <w:t>Problem description:</w:t>
-      </w:r>
-    </w:p>
-    <w:p>
-      <w:pPr>
-        <w:ind w:left="360"/>
+        <w:lastRenderedPageBreak/>
+        <w:pict>
+          <v:shape id="_x0000_i1121" type="#_x0000_t75" style="width:450.75pt;height:671.25pt">
+            <v:imagedata r:id="rId14" o:title="SurveyResults3"/>
+          </v:shape>
+        </w:pict>
+      </w:r>
+    </w:p>
+    <w:p>
+      <w:r>
+        <w:lastRenderedPageBreak/>
+        <w:t>om our survey, we concluded that most people either 1. Didn’t know how to book; 2. Found most rooms booked; and 3. Forgot to cancel their reservations.</w:t>
+      </w:r>
+    </w:p>
+    <w:p>
+      <w:pPr>
         <w:rPr>
-          <w:rFonts w:ascii="Times New Roman" w:hAnsi="Times New Roman" w:cs="Times New Roman"/>
-          <w:sz w:val="24"/>
-          <w:szCs w:val="24"/>
-          <w:lang w:val="en-US"/>
+          <w:noProof/>
+          <w:lang w:eastAsia="en-GB"/>
         </w:rPr>
       </w:pPr>
       <w:r>
         <w:rPr>
-          <w:rFonts w:ascii="Times New Roman" w:hAnsi="Times New Roman" w:cs="Times New Roman"/>
-          <w:sz w:val="24"/>
-          <w:szCs w:val="24"/>
-          <w:lang w:val="en-US"/>
+          <w:noProof/>
+          <w:lang w:eastAsia="en-GB"/>
         </w:rPr>
-        <w:t xml:space="preserve">Project rooms are always reserved, but very rarely they are actually used by </w:t>
-      </w:r>
-      <w:proofErr w:type="spellStart"/>
-      <w:r>
+        <w:pict>
+          <v:shape id="_x0000_i1113" type="#_x0000_t75" style="width:383.25pt;height:528.75pt">
+            <v:imagedata r:id="rId12" o:title="SurveyResults1" croptop="15785f"/>
+          </v:shape>
+        </w:pict>
+      </w:r>
+    </w:p>
+    <w:p>
+      <w:pPr>
         <w:rPr>
-          <w:rFonts w:ascii="Times New Roman" w:hAnsi="Times New Roman" w:cs="Times New Roman"/>
-          <w:sz w:val="24"/>
-          <w:szCs w:val="24"/>
-          <w:lang w:val="en-US"/>
+          <w:noProof/>
+          <w:lang w:eastAsia="en-GB"/>
         </w:rPr>
-        <w:t>reservee</w:t>
-      </w:r>
-      <w:proofErr w:type="spellEnd"/>
+      </w:pPr>
       <w:r>
         <w:rPr>
-          <w:rFonts w:ascii="Times New Roman" w:hAnsi="Times New Roman" w:cs="Times New Roman"/>
-          <w:sz w:val="24"/>
-          <w:szCs w:val="24"/>
-          <w:lang w:val="en-US"/>
+          <w:noProof/>
+          <w:lang w:eastAsia="en-GB"/>
         </w:rPr>
-        <w:t xml:space="preserve">. Other student either use them without permission or don’t use at all. </w:t>
-      </w:r>
-    </w:p>
-    <w:p>
-      <w:pPr>
-        <w:ind w:left="360"/>
+        <w:lastRenderedPageBreak/>
+        <w:pict>
+          <v:shape id="_x0000_i1114" type="#_x0000_t75" style="width:450.75pt;height:651.75pt">
+            <v:imagedata r:id="rId13" o:title="SurveyResults2"/>
+          </v:shape>
+        </w:pict>
+      </w:r>
+    </w:p>
+    <w:p>
+      <w:r>
         <w:rPr>
-          <w:rFonts w:ascii="Times New Roman" w:hAnsi="Times New Roman" w:cs="Times New Roman"/>
-          <w:sz w:val="24"/>
-          <w:szCs w:val="24"/>
-          <w:lang w:val="en-US"/>
+          <w:noProof/>
+          <w:lang w:eastAsia="en-GB"/>
         </w:rPr>
-      </w:pPr>
-      <w:r>
-        <w:rPr>
-          <w:rFonts w:ascii="Times New Roman" w:hAnsi="Times New Roman" w:cs="Times New Roman"/>
-          <w:b/>
-          <w:sz w:val="24"/>
-          <w:szCs w:val="24"/>
-          <w:lang w:val="en-US"/>
-        </w:rPr>
-        <w:t>Who dese the problem affects?</w:t>
-      </w:r>
-      <w:r>
-        <w:rPr>
-          <w:rFonts w:ascii="Times New Roman" w:hAnsi="Times New Roman" w:cs="Times New Roman"/>
-          <w:sz w:val="24"/>
-          <w:szCs w:val="24"/>
-          <w:lang w:val="en-US"/>
-        </w:rPr>
-        <w:t xml:space="preserve"> </w:t>
-      </w:r>
-      <w:proofErr w:type="gramStart"/>
-      <w:r>
-        <w:rPr>
-          <w:rFonts w:ascii="Times New Roman" w:hAnsi="Times New Roman" w:cs="Times New Roman"/>
-          <w:sz w:val="24"/>
-          <w:szCs w:val="24"/>
-          <w:lang w:val="en-US"/>
-        </w:rPr>
-        <w:t>Student.</w:t>
-      </w:r>
-      <w:proofErr w:type="gramEnd"/>
-    </w:p>
-    <w:p>
-      <w:pPr>
-        <w:pStyle w:val="HTMLPreformatted"/>
-        <w:shd w:val="clear" w:color="auto" w:fill="FFFFFF"/>
-        <w:ind w:left="360"/>
-        <w:rPr>
-          <w:rFonts w:ascii="Times New Roman" w:hAnsi="Times New Roman" w:cs="Times New Roman"/>
-          <w:color w:val="212121"/>
-          <w:sz w:val="24"/>
-          <w:szCs w:val="24"/>
-        </w:rPr>
-      </w:pPr>
-      <w:r>
-        <w:rPr>
-          <w:rFonts w:ascii="Times New Roman" w:hAnsi="Times New Roman" w:cs="Times New Roman"/>
-          <w:b/>
-          <w:sz w:val="24"/>
-          <w:szCs w:val="24"/>
-          <w:lang w:val="en-US"/>
-        </w:rPr>
-        <w:t>What are the boundaries of the problem?</w:t>
-      </w:r>
-      <w:r>
-        <w:rPr>
-          <w:rFonts w:ascii="Times New Roman" w:hAnsi="Times New Roman" w:cs="Times New Roman"/>
-          <w:sz w:val="24"/>
-          <w:szCs w:val="24"/>
-          <w:lang w:val="en-US"/>
-        </w:rPr>
-        <w:t xml:space="preserve"> </w:t>
-      </w:r>
-      <w:proofErr w:type="gramStart"/>
-      <w:r>
-        <w:rPr>
-          <w:rFonts w:ascii="Times New Roman" w:hAnsi="Times New Roman" w:cs="Times New Roman"/>
-          <w:sz w:val="24"/>
-          <w:szCs w:val="24"/>
-          <w:lang w:val="en-US"/>
-        </w:rPr>
-        <w:t xml:space="preserve">Annoying to a lot of students, causing </w:t>
-      </w:r>
-      <w:r>
-        <w:rPr>
-          <w:rFonts w:ascii="Times New Roman" w:hAnsi="Times New Roman" w:cs="Times New Roman"/>
-          <w:color w:val="212121"/>
-          <w:sz w:val="24"/>
-          <w:szCs w:val="24"/>
-          <w:lang w:val="en"/>
-        </w:rPr>
-        <w:t>disagreements and rows.</w:t>
-      </w:r>
-      <w:proofErr w:type="gramEnd"/>
-    </w:p>
-    <w:p>
-      <w:pPr>
-        <w:ind w:left="360"/>
-        <w:rPr>
-          <w:rFonts w:ascii="Times New Roman" w:hAnsi="Times New Roman" w:cs="Times New Roman"/>
-          <w:sz w:val="24"/>
-          <w:szCs w:val="24"/>
-        </w:rPr>
-      </w:pPr>
-    </w:p>
-    <w:p>
-      <w:pPr>
-        <w:ind w:left="360"/>
-        <w:rPr>
-          <w:rFonts w:ascii="Times New Roman" w:hAnsi="Times New Roman" w:cs="Times New Roman"/>
-          <w:sz w:val="24"/>
-          <w:szCs w:val="24"/>
-        </w:rPr>
-      </w:pPr>
-      <w:r>
-        <w:rPr>
-          <w:rFonts w:ascii="Times New Roman" w:hAnsi="Times New Roman" w:cs="Times New Roman"/>
-          <w:b/>
-          <w:sz w:val="24"/>
-          <w:szCs w:val="24"/>
-        </w:rPr>
-        <w:t>Why is it important that we fix the problem?</w:t>
-      </w:r>
-      <w:r>
-        <w:rPr>
-          <w:rFonts w:ascii="Times New Roman" w:hAnsi="Times New Roman" w:cs="Times New Roman"/>
-          <w:sz w:val="24"/>
-          <w:szCs w:val="24"/>
-        </w:rPr>
-        <w:t xml:space="preserve"> So students could work better, faster. And have some order in their lives!</w:t>
-      </w:r>
-    </w:p>
-    <w:p>
-      <w:pPr>
-        <w:ind w:left="360"/>
-        <w:rPr>
-          <w:rFonts w:ascii="Times New Roman" w:hAnsi="Times New Roman" w:cs="Times New Roman"/>
-          <w:sz w:val="24"/>
-          <w:szCs w:val="24"/>
-        </w:rPr>
-      </w:pPr>
-      <w:r>
-        <w:rPr>
-          <w:rFonts w:ascii="Times New Roman" w:hAnsi="Times New Roman" w:cs="Times New Roman"/>
-          <w:b/>
-          <w:sz w:val="24"/>
-          <w:szCs w:val="24"/>
-        </w:rPr>
-        <w:t>What impact does it have on the students?</w:t>
-      </w:r>
-      <w:r>
-        <w:rPr>
-          <w:rFonts w:ascii="Times New Roman" w:hAnsi="Times New Roman" w:cs="Times New Roman"/>
-          <w:sz w:val="24"/>
-          <w:szCs w:val="24"/>
-        </w:rPr>
-        <w:t xml:space="preserve"> Huge! Everyday life!</w:t>
-      </w:r>
-    </w:p>
-    <w:p>
-      <w:pPr>
-        <w:ind w:left="360"/>
-        <w:rPr>
-          <w:rFonts w:ascii="Times New Roman" w:hAnsi="Times New Roman" w:cs="Times New Roman"/>
-          <w:sz w:val="24"/>
-          <w:szCs w:val="24"/>
-        </w:rPr>
-      </w:pPr>
-      <w:r>
-        <w:rPr>
-          <w:rFonts w:ascii="Times New Roman" w:hAnsi="Times New Roman" w:cs="Times New Roman"/>
-          <w:b/>
-          <w:sz w:val="24"/>
-          <w:szCs w:val="24"/>
-        </w:rPr>
-        <w:t>What would happen if we didn’t solve the problem?</w:t>
-      </w:r>
-      <w:r>
-        <w:rPr>
-          <w:rFonts w:ascii="Times New Roman" w:hAnsi="Times New Roman" w:cs="Times New Roman"/>
-          <w:sz w:val="24"/>
-          <w:szCs w:val="24"/>
-        </w:rPr>
-        <w:t xml:space="preserve"> Next generations go insane....</w:t>
+        <w:lastRenderedPageBreak/>
+        <w:pict>
+          <v:shape id="_x0000_i1115" type="#_x0000_t75" style="width:450.75pt;height:671.25pt">
+            <v:imagedata r:id="rId14" o:title="SurveyResults3"/>
+          </v:shape>
+        </w:pict>
       </w:r>
     </w:p>
     <w:p/>
-    <w:p>
-      <w:pPr>
-        <w:pStyle w:val="Heading1"/>
-      </w:pPr>
-      <w:bookmarkStart w:id="1" w:name="_Toc474479359"/>
-      <w:r>
-        <w:t>For Feedback</w:t>
-      </w:r>
-      <w:bookmarkEnd w:id="1"/>
-    </w:p>
-    <w:p/>
-    <w:p>
-      <w:pPr>
-        <w:pStyle w:val="ListParagraph"/>
-        <w:numPr>
-          <w:ilvl w:val="0"/>
-          <w:numId w:val="1"/>
-        </w:numPr>
-      </w:pPr>
-      <w:r>
-        <w:t xml:space="preserve">Do </w:t>
-      </w:r>
-      <w:proofErr w:type="gramStart"/>
-      <w:r>
-        <w:t>You</w:t>
-      </w:r>
-      <w:proofErr w:type="gramEnd"/>
-      <w:r>
-        <w:t xml:space="preserve"> think that our solution will help/work? </w:t>
-      </w:r>
-    </w:p>
-    <w:p>
-      <w:pPr>
-        <w:pStyle w:val="ListParagraph"/>
-        <w:numPr>
-          <w:ilvl w:val="0"/>
-          <w:numId w:val="1"/>
-        </w:numPr>
-      </w:pPr>
-      <w:r>
-        <w:t xml:space="preserve">Do </w:t>
-      </w:r>
-      <w:proofErr w:type="gramStart"/>
-      <w:r>
-        <w:t>You</w:t>
-      </w:r>
-      <w:proofErr w:type="gramEnd"/>
-      <w:r>
-        <w:t xml:space="preserve"> like our mock-ups? Will they be easy to use?</w:t>
-      </w:r>
-    </w:p>
-    <w:p>
-      <w:pPr>
-        <w:pStyle w:val="ListParagraph"/>
-        <w:numPr>
-          <w:ilvl w:val="0"/>
-          <w:numId w:val="1"/>
-        </w:numPr>
-      </w:pPr>
-      <w:r>
-        <w:t xml:space="preserve">Did our poster cache your eye? </w:t>
-      </w:r>
-    </w:p>
-    <w:p>
-      <w:pPr>
-        <w:pStyle w:val="ListParagraph"/>
-        <w:numPr>
-          <w:ilvl w:val="0"/>
-          <w:numId w:val="1"/>
-        </w:numPr>
-      </w:pPr>
-      <w:r>
-        <w:t xml:space="preserve">Did we convince </w:t>
-      </w:r>
-      <w:proofErr w:type="gramStart"/>
-      <w:r>
-        <w:t>You</w:t>
-      </w:r>
-      <w:proofErr w:type="gramEnd"/>
-      <w:r>
-        <w:t xml:space="preserve"> to actually make this project real?</w:t>
-      </w:r>
-    </w:p>
-    <w:p>
-      <w:pPr>
-        <w:ind w:firstLine="48"/>
-      </w:pPr>
-      <w:bookmarkStart w:id="2" w:name="_GoBack"/>
-      <w:bookmarkEnd w:id="2"/>
-    </w:p>
     <w:sectPr>
-      <w:headerReference w:type="default" r:id="rId14"/>
-      <w:footerReference w:type="default" r:id="rId15"/>
+      <w:headerReference w:type="default" r:id="rId15"/>
+      <w:footerReference w:type="default" r:id="rId16"/>
       <w:pgSz w:w="11906" w:h="16838"/>
       <w:pgMar w:top="1440" w:right="1440" w:bottom="1440" w:left="1440" w:header="708" w:footer="708" w:gutter="0"/>
       <w:cols w:space="708"/>
@@ -1058,7 +819,7 @@
 </file>
 
 <file path=word/endnotes.xml><?xml version="1.0" encoding="utf-8"?>
-<w:endnotes xmlns:wpc="http://schemas.microsoft.com/office/word/2010/wordprocessingCanvas" xmlns:mc="http://schemas.openxmlformats.org/markup-compatibility/2006" xmlns:o="urn:schemas-microsoft-com:office:office" xmlns:r="http://schemas.openxmlformats.org/officeDocument/2006/relationships" xmlns:m="http://schemas.openxmlformats.org/officeDocument/2006/math" xmlns:v="urn:schemas-microsoft-com:vml" xmlns:wp14="http://schemas.microsoft.com/office/word/2010/wordprocessingDrawing" xmlns:wp="http://schemas.openxmlformats.org/drawingml/2006/wordprocessingDrawing" xmlns:w10="urn:schemas-microsoft-com:office:word" xmlns:w="http://schemas.openxmlformats.org/wordprocessingml/2006/main" xmlns:w14="http://schemas.microsoft.com/office/word/2010/wordml" xmlns:wpg="http://schemas.microsoft.com/office/word/2010/wordprocessingGroup" xmlns:wpi="http://schemas.microsoft.com/office/word/2010/wordprocessingInk" xmlns:wne="http://schemas.microsoft.com/office/word/2006/wordml" xmlns:wps="http://schemas.microsoft.com/office/word/2010/wordprocessingShape" mc:Ignorable="w14 wp14">
+<w:endnotes xmlns:wpc="http://schemas.microsoft.com/office/word/2010/wordprocessingCanvas" xmlns:cx="http://schemas.microsoft.com/office/drawing/2014/chartex" xmlns:cx1="http://schemas.microsoft.com/office/drawing/2015/9/8/chartex" xmlns:cx2="http://schemas.microsoft.com/office/drawing/2015/10/21/chartex" xmlns:cx3="http://schemas.microsoft.com/office/drawing/2016/5/9/chartex" xmlns:cx4="http://schemas.microsoft.com/office/drawing/2016/5/10/chartex" xmlns:cx5="http://schemas.microsoft.com/office/drawing/2016/5/11/chartex" xmlns:mc="http://schemas.openxmlformats.org/markup-compatibility/2006" xmlns:o="urn:schemas-microsoft-com:office:office" xmlns:r="http://schemas.openxmlformats.org/officeDocument/2006/relationships" xmlns:m="http://schemas.openxmlformats.org/officeDocument/2006/math" xmlns:v="urn:schemas-microsoft-com:vml" xmlns:wp14="http://schemas.microsoft.com/office/word/2010/wordprocessingDrawing" xmlns:wp="http://schemas.openxmlformats.org/drawingml/2006/wordprocessingDrawing" xmlns:w10="urn:schemas-microsoft-com:office:word" xmlns:w="http://schemas.openxmlformats.org/wordprocessingml/2006/main" xmlns:w14="http://schemas.microsoft.com/office/word/2010/wordml" xmlns:w15="http://schemas.microsoft.com/office/word/2012/wordml" xmlns:w16se="http://schemas.microsoft.com/office/word/2015/wordml/symex" xmlns:wpg="http://schemas.microsoft.com/office/word/2010/wordprocessingGroup" xmlns:wpi="http://schemas.microsoft.com/office/word/2010/wordprocessingInk" xmlns:wne="http://schemas.microsoft.com/office/word/2006/wordml" xmlns:wps="http://schemas.microsoft.com/office/word/2010/wordprocessingShape" mc:Ignorable="w14 w15 w16se wp14">
   <w:endnote w:type="separator" w:id="-1">
     <w:p>
       <w:pPr>
@@ -1083,7 +844,7 @@
 </file>
 
 <file path=word/footer1.xml><?xml version="1.0" encoding="utf-8"?>
-<w:ftr xmlns:wpc="http://schemas.microsoft.com/office/word/2010/wordprocessingCanvas" xmlns:mc="http://schemas.openxmlformats.org/markup-compatibility/2006" xmlns:o="urn:schemas-microsoft-com:office:office" xmlns:r="http://schemas.openxmlformats.org/officeDocument/2006/relationships" xmlns:m="http://schemas.openxmlformats.org/officeDocument/2006/math" xmlns:v="urn:schemas-microsoft-com:vml" xmlns:wp14="http://schemas.microsoft.com/office/word/2010/wordprocessingDrawing" xmlns:wp="http://schemas.openxmlformats.org/drawingml/2006/wordprocessingDrawing" xmlns:w10="urn:schemas-microsoft-com:office:word" xmlns:w="http://schemas.openxmlformats.org/wordprocessingml/2006/main" xmlns:w14="http://schemas.microsoft.com/office/word/2010/wordml" xmlns:wpg="http://schemas.microsoft.com/office/word/2010/wordprocessingGroup" xmlns:wpi="http://schemas.microsoft.com/office/word/2010/wordprocessingInk" xmlns:wne="http://schemas.microsoft.com/office/word/2006/wordml" xmlns:wps="http://schemas.microsoft.com/office/word/2010/wordprocessingShape" mc:Ignorable="w14 wp14">
+<w:ftr xmlns:wpc="http://schemas.microsoft.com/office/word/2010/wordprocessingCanvas" xmlns:cx="http://schemas.microsoft.com/office/drawing/2014/chartex" xmlns:cx1="http://schemas.microsoft.com/office/drawing/2015/9/8/chartex" xmlns:cx2="http://schemas.microsoft.com/office/drawing/2015/10/21/chartex" xmlns:cx3="http://schemas.microsoft.com/office/drawing/2016/5/9/chartex" xmlns:cx4="http://schemas.microsoft.com/office/drawing/2016/5/10/chartex" xmlns:cx5="http://schemas.microsoft.com/office/drawing/2016/5/11/chartex" xmlns:mc="http://schemas.openxmlformats.org/markup-compatibility/2006" xmlns:o="urn:schemas-microsoft-com:office:office" xmlns:r="http://schemas.openxmlformats.org/officeDocument/2006/relationships" xmlns:m="http://schemas.openxmlformats.org/officeDocument/2006/math" xmlns:v="urn:schemas-microsoft-com:vml" xmlns:wp14="http://schemas.microsoft.com/office/word/2010/wordprocessingDrawing" xmlns:wp="http://schemas.openxmlformats.org/drawingml/2006/wordprocessingDrawing" xmlns:w10="urn:schemas-microsoft-com:office:word" xmlns:w="http://schemas.openxmlformats.org/wordprocessingml/2006/main" xmlns:w14="http://schemas.microsoft.com/office/word/2010/wordml" xmlns:w15="http://schemas.microsoft.com/office/word/2012/wordml" xmlns:w16se="http://schemas.microsoft.com/office/word/2015/wordml/symex" xmlns:wpg="http://schemas.microsoft.com/office/word/2010/wordprocessingGroup" xmlns:wpi="http://schemas.microsoft.com/office/word/2010/wordprocessingInk" xmlns:wne="http://schemas.microsoft.com/office/word/2006/wordml" xmlns:wps="http://schemas.microsoft.com/office/word/2010/wordprocessingShape" mc:Ignorable="w14 w15 w16se wp14">
   <w:p>
     <w:pPr>
       <w:pStyle w:val="Footer"/>
@@ -1133,7 +894,7 @@
         <w:bCs/>
         <w:noProof/>
       </w:rPr>
-      <w:t>3</w:t>
+      <w:t>6</w:t>
     </w:r>
     <w:r>
       <w:rPr>
@@ -1172,7 +933,7 @@
         <w:bCs/>
         <w:noProof/>
       </w:rPr>
-      <w:t>3</w:t>
+      <w:t>9</w:t>
     </w:r>
     <w:r>
       <w:rPr>
@@ -1186,33 +947,20 @@
     <w:pPr>
       <w:pStyle w:val="Footer"/>
     </w:pPr>
-    <w:r>
-      <w:fldChar w:fldCharType="begin"/>
-    </w:r>
-    <w:r>
-      <w:instrText xml:space="preserve"> REVNUM   \* MERGEFORMAT </w:instrText>
-    </w:r>
-    <w:r>
-      <w:fldChar w:fldCharType="separate"/>
-    </w:r>
-    <w:r>
-      <w:rPr>
-        <w:noProof/>
-      </w:rPr>
-      <w:t>2</w:t>
-    </w:r>
-    <w:r>
-      <w:rPr>
-        <w:noProof/>
-      </w:rPr>
-      <w:fldChar w:fldCharType="end"/>
-    </w:r>
+    <w:fldSimple w:instr=" REVNUM   \* MERGEFORMAT ">
+      <w:r>
+        <w:rPr>
+          <w:noProof/>
+        </w:rPr>
+        <w:t>2</w:t>
+      </w:r>
+    </w:fldSimple>
   </w:p>
 </w:ftr>
 </file>
 
 <file path=word/footnotes.xml><?xml version="1.0" encoding="utf-8"?>
-<w:footnotes xmlns:wpc="http://schemas.microsoft.com/office/word/2010/wordprocessingCanvas" xmlns:mc="http://schemas.openxmlformats.org/markup-compatibility/2006" xmlns:o="urn:schemas-microsoft-com:office:office" xmlns:r="http://schemas.openxmlformats.org/officeDocument/2006/relationships" xmlns:m="http://schemas.openxmlformats.org/officeDocument/2006/math" xmlns:v="urn:schemas-microsoft-com:vml" xmlns:wp14="http://schemas.microsoft.com/office/word/2010/wordprocessingDrawing" xmlns:wp="http://schemas.openxmlformats.org/drawingml/2006/wordprocessingDrawing" xmlns:w10="urn:schemas-microsoft-com:office:word" xmlns:w="http://schemas.openxmlformats.org/wordprocessingml/2006/main" xmlns:w14="http://schemas.microsoft.com/office/word/2010/wordml" xmlns:wpg="http://schemas.microsoft.com/office/word/2010/wordprocessingGroup" xmlns:wpi="http://schemas.microsoft.com/office/word/2010/wordprocessingInk" xmlns:wne="http://schemas.microsoft.com/office/word/2006/wordml" xmlns:wps="http://schemas.microsoft.com/office/word/2010/wordprocessingShape" mc:Ignorable="w14 wp14">
+<w:footnotes xmlns:wpc="http://schemas.microsoft.com/office/word/2010/wordprocessingCanvas" xmlns:cx="http://schemas.microsoft.com/office/drawing/2014/chartex" xmlns:cx1="http://schemas.microsoft.com/office/drawing/2015/9/8/chartex" xmlns:cx2="http://schemas.microsoft.com/office/drawing/2015/10/21/chartex" xmlns:cx3="http://schemas.microsoft.com/office/drawing/2016/5/9/chartex" xmlns:cx4="http://schemas.microsoft.com/office/drawing/2016/5/10/chartex" xmlns:cx5="http://schemas.microsoft.com/office/drawing/2016/5/11/chartex" xmlns:mc="http://schemas.openxmlformats.org/markup-compatibility/2006" xmlns:o="urn:schemas-microsoft-com:office:office" xmlns:r="http://schemas.openxmlformats.org/officeDocument/2006/relationships" xmlns:m="http://schemas.openxmlformats.org/officeDocument/2006/math" xmlns:v="urn:schemas-microsoft-com:vml" xmlns:wp14="http://schemas.microsoft.com/office/word/2010/wordprocessingDrawing" xmlns:wp="http://schemas.openxmlformats.org/drawingml/2006/wordprocessingDrawing" xmlns:w10="urn:schemas-microsoft-com:office:word" xmlns:w="http://schemas.openxmlformats.org/wordprocessingml/2006/main" xmlns:w14="http://schemas.microsoft.com/office/word/2010/wordml" xmlns:w15="http://schemas.microsoft.com/office/word/2012/wordml" xmlns:w16se="http://schemas.microsoft.com/office/word/2015/wordml/symex" xmlns:wpg="http://schemas.microsoft.com/office/word/2010/wordprocessingGroup" xmlns:wpi="http://schemas.microsoft.com/office/word/2010/wordprocessingInk" xmlns:wne="http://schemas.microsoft.com/office/word/2006/wordml" xmlns:wps="http://schemas.microsoft.com/office/word/2010/wordprocessingShape" mc:Ignorable="w14 w15 w16se wp14">
   <w:footnote w:type="separator" w:id="-1">
     <w:p>
       <w:pPr>
@@ -1237,7 +985,7 @@
 </file>
 
 <file path=word/header1.xml><?xml version="1.0" encoding="utf-8"?>
-<w:hdr xmlns:wpc="http://schemas.microsoft.com/office/word/2010/wordprocessingCanvas" xmlns:mc="http://schemas.openxmlformats.org/markup-compatibility/2006" xmlns:o="urn:schemas-microsoft-com:office:office" xmlns:r="http://schemas.openxmlformats.org/officeDocument/2006/relationships" xmlns:m="http://schemas.openxmlformats.org/officeDocument/2006/math" xmlns:v="urn:schemas-microsoft-com:vml" xmlns:wp14="http://schemas.microsoft.com/office/word/2010/wordprocessingDrawing" xmlns:wp="http://schemas.openxmlformats.org/drawingml/2006/wordprocessingDrawing" xmlns:w10="urn:schemas-microsoft-com:office:word" xmlns:w="http://schemas.openxmlformats.org/wordprocessingml/2006/main" xmlns:w14="http://schemas.microsoft.com/office/word/2010/wordml" xmlns:wpg="http://schemas.microsoft.com/office/word/2010/wordprocessingGroup" xmlns:wpi="http://schemas.microsoft.com/office/word/2010/wordprocessingInk" xmlns:wne="http://schemas.microsoft.com/office/word/2006/wordml" xmlns:wps="http://schemas.microsoft.com/office/word/2010/wordprocessingShape" mc:Ignorable="w14 wp14">
+<w:hdr xmlns:wpc="http://schemas.microsoft.com/office/word/2010/wordprocessingCanvas" xmlns:cx="http://schemas.microsoft.com/office/drawing/2014/chartex" xmlns:cx1="http://schemas.microsoft.com/office/drawing/2015/9/8/chartex" xmlns:cx2="http://schemas.microsoft.com/office/drawing/2015/10/21/chartex" xmlns:cx3="http://schemas.microsoft.com/office/drawing/2016/5/9/chartex" xmlns:cx4="http://schemas.microsoft.com/office/drawing/2016/5/10/chartex" xmlns:cx5="http://schemas.microsoft.com/office/drawing/2016/5/11/chartex" xmlns:mc="http://schemas.openxmlformats.org/markup-compatibility/2006" xmlns:o="urn:schemas-microsoft-com:office:office" xmlns:r="http://schemas.openxmlformats.org/officeDocument/2006/relationships" xmlns:m="http://schemas.openxmlformats.org/officeDocument/2006/math" xmlns:v="urn:schemas-microsoft-com:vml" xmlns:wp14="http://schemas.microsoft.com/office/word/2010/wordprocessingDrawing" xmlns:wp="http://schemas.openxmlformats.org/drawingml/2006/wordprocessingDrawing" xmlns:w10="urn:schemas-microsoft-com:office:word" xmlns:w="http://schemas.openxmlformats.org/wordprocessingml/2006/main" xmlns:w14="http://schemas.microsoft.com/office/word/2010/wordml" xmlns:w15="http://schemas.microsoft.com/office/word/2012/wordml" xmlns:w16se="http://schemas.microsoft.com/office/word/2015/wordml/symex" xmlns:wpg="http://schemas.microsoft.com/office/word/2010/wordprocessingGroup" xmlns:wpi="http://schemas.microsoft.com/office/word/2010/wordprocessingInk" xmlns:wne="http://schemas.microsoft.com/office/word/2006/wordml" xmlns:wps="http://schemas.microsoft.com/office/word/2010/wordprocessingShape" mc:Ignorable="w14 w15 w16se wp14">
   <w:p>
     <w:pPr>
       <w:pStyle w:val="Header"/>
@@ -1269,8 +1017,8 @@
 </file>
 
 <file path=word/numbering.xml><?xml version="1.0" encoding="utf-8"?>
-<w:numbering xmlns:wpc="http://schemas.microsoft.com/office/word/2010/wordprocessingCanvas" xmlns:mc="http://schemas.openxmlformats.org/markup-compatibility/2006" xmlns:o="urn:schemas-microsoft-com:office:office" xmlns:r="http://schemas.openxmlformats.org/officeDocument/2006/relationships" xmlns:m="http://schemas.openxmlformats.org/officeDocument/2006/math" xmlns:v="urn:schemas-microsoft-com:vml" xmlns:wp14="http://schemas.microsoft.com/office/word/2010/wordprocessingDrawing" xmlns:wp="http://schemas.openxmlformats.org/drawingml/2006/wordprocessingDrawing" xmlns:w10="urn:schemas-microsoft-com:office:word" xmlns:w="http://schemas.openxmlformats.org/wordprocessingml/2006/main" xmlns:w14="http://schemas.microsoft.com/office/word/2010/wordml" xmlns:wpg="http://schemas.microsoft.com/office/word/2010/wordprocessingGroup" xmlns:wpi="http://schemas.microsoft.com/office/word/2010/wordprocessingInk" xmlns:wne="http://schemas.microsoft.com/office/word/2006/wordml" xmlns:wps="http://schemas.microsoft.com/office/word/2010/wordprocessingShape" mc:Ignorable="w14 wp14">
-  <w:abstractNum w:abstractNumId="0">
+<w:numbering xmlns:wpc="http://schemas.microsoft.com/office/word/2010/wordprocessingCanvas" xmlns:cx="http://schemas.microsoft.com/office/drawing/2014/chartex" xmlns:cx1="http://schemas.microsoft.com/office/drawing/2015/9/8/chartex" xmlns:cx2="http://schemas.microsoft.com/office/drawing/2015/10/21/chartex" xmlns:cx3="http://schemas.microsoft.com/office/drawing/2016/5/9/chartex" xmlns:cx4="http://schemas.microsoft.com/office/drawing/2016/5/10/chartex" xmlns:cx5="http://schemas.microsoft.com/office/drawing/2016/5/11/chartex" xmlns:mc="http://schemas.openxmlformats.org/markup-compatibility/2006" xmlns:o="urn:schemas-microsoft-com:office:office" xmlns:r="http://schemas.openxmlformats.org/officeDocument/2006/relationships" xmlns:m="http://schemas.openxmlformats.org/officeDocument/2006/math" xmlns:v="urn:schemas-microsoft-com:vml" xmlns:wp14="http://schemas.microsoft.com/office/word/2010/wordprocessingDrawing" xmlns:wp="http://schemas.openxmlformats.org/drawingml/2006/wordprocessingDrawing" xmlns:w10="urn:schemas-microsoft-com:office:word" xmlns:w="http://schemas.openxmlformats.org/wordprocessingml/2006/main" xmlns:w14="http://schemas.microsoft.com/office/word/2010/wordml" xmlns:w15="http://schemas.microsoft.com/office/word/2012/wordml" xmlns:w16se="http://schemas.microsoft.com/office/word/2015/wordml/symex" xmlns:wpg="http://schemas.microsoft.com/office/word/2010/wordprocessingGroup" xmlns:wpi="http://schemas.microsoft.com/office/word/2010/wordprocessingInk" xmlns:wne="http://schemas.microsoft.com/office/word/2006/wordml" xmlns:wps="http://schemas.microsoft.com/office/word/2010/wordprocessingShape" mc:Ignorable="w14 w15 w16se wp14">
+  <w:abstractNum w:abstractNumId="0" w15:restartNumberingAfterBreak="0">
     <w:nsid w:val="285B5847"/>
     <w:multiLevelType w:val="hybridMultilevel"/>
     <w:tmpl w:val="B5423CC8"/>
@@ -1390,7 +1138,7 @@
 </file>
 
 <file path=word/styles.xml><?xml version="1.0" encoding="utf-8"?>
-<w:styles xmlns:mc="http://schemas.openxmlformats.org/markup-compatibility/2006" xmlns:r="http://schemas.openxmlformats.org/officeDocument/2006/relationships" xmlns:w="http://schemas.openxmlformats.org/wordprocessingml/2006/main" xmlns:w14="http://schemas.microsoft.com/office/word/2010/wordml" mc:Ignorable="w14">
+<w:styles xmlns:mc="http://schemas.openxmlformats.org/markup-compatibility/2006" xmlns:r="http://schemas.openxmlformats.org/officeDocument/2006/relationships" xmlns:w="http://schemas.openxmlformats.org/wordprocessingml/2006/main" xmlns:w14="http://schemas.microsoft.com/office/word/2010/wordml" xmlns:w15="http://schemas.microsoft.com/office/word/2012/wordml" xmlns:w16se="http://schemas.microsoft.com/office/word/2015/wordml/symex" mc:Ignorable="w14 w15 w16se">
   <w:docDefaults>
     <w:rPrDefault>
       <w:rPr>
@@ -1406,663 +1154,381 @@
       </w:pPr>
     </w:pPrDefault>
   </w:docDefaults>
-  <w:latentStyles w:defLockedState="0" w:defUIPriority="99" w:defSemiHidden="1" w:defUnhideWhenUsed="1" w:defQFormat="0" w:count="267">
-    <w:lsdException w:name="Normal" w:semiHidden="0" w:uiPriority="0" w:unhideWhenUsed="0" w:qFormat="1"/>
-    <w:lsdException w:name="heading 1" w:semiHidden="0" w:uiPriority="9" w:unhideWhenUsed="0" w:qFormat="1"/>
-    <w:lsdException w:name="heading 2" w:uiPriority="9" w:qFormat="1"/>
-    <w:lsdException w:name="heading 3" w:uiPriority="9" w:qFormat="1"/>
-    <w:lsdException w:name="heading 4" w:uiPriority="9" w:qFormat="1"/>
-    <w:lsdException w:name="heading 5" w:uiPriority="9" w:qFormat="1"/>
-    <w:lsdException w:name="heading 6" w:uiPriority="9" w:qFormat="1"/>
-    <w:lsdException w:name="heading 7" w:uiPriority="9" w:qFormat="1"/>
-    <w:lsdException w:name="heading 8" w:uiPriority="9" w:qFormat="1"/>
-    <w:lsdException w:name="heading 9" w:uiPriority="9" w:qFormat="1"/>
-    <w:lsdException w:name="toc 1" w:uiPriority="39"/>
-    <w:lsdException w:name="toc 2" w:uiPriority="39"/>
-    <w:lsdException w:name="toc 3" w:uiPriority="39"/>
-    <w:lsdException w:name="toc 4" w:uiPriority="39"/>
-    <w:lsdException w:name="toc 5" w:uiPriority="39"/>
-    <w:lsdException w:name="toc 6" w:uiPriority="39"/>
-    <w:lsdException w:name="toc 7" w:uiPriority="39"/>
-    <w:lsdException w:name="toc 8" w:uiPriority="39"/>
-    <w:lsdException w:name="toc 9" w:uiPriority="39"/>
-    <w:lsdException w:name="caption" w:uiPriority="35" w:qFormat="1"/>
-    <w:lsdException w:name="Title" w:semiHidden="0" w:uiPriority="10" w:unhideWhenUsed="0" w:qFormat="1"/>
-    <w:lsdException w:name="Default Paragraph Font" w:uiPriority="1"/>
-    <w:lsdException w:name="Subtitle" w:semiHidden="0" w:uiPriority="11" w:unhideWhenUsed="0" w:qFormat="1"/>
-    <w:lsdException w:name="Strong" w:semiHidden="0" w:uiPriority="22" w:unhideWhenUsed="0" w:qFormat="1"/>
-    <w:lsdException w:name="Emphasis" w:semiHidden="0" w:uiPriority="20" w:unhideWhenUsed="0" w:qFormat="1"/>
-    <w:lsdException w:name="Table Grid" w:semiHidden="0" w:uiPriority="39" w:unhideWhenUsed="0"/>
-    <w:lsdException w:name="Placeholder Text" w:unhideWhenUsed="0"/>
-    <w:lsdException w:name="No Spacing" w:semiHidden="0" w:uiPriority="1" w:unhideWhenUsed="0" w:qFormat="1"/>
-    <w:lsdException w:name="Light Shading" w:semiHidden="0" w:uiPriority="60" w:unhideWhenUsed="0"/>
-    <w:lsdException w:name="Light List" w:semiHidden="0" w:uiPriority="61" w:unhideWhenUsed="0"/>
-    <w:lsdException w:name="Light Grid" w:semiHidden="0" w:uiPriority="62" w:unhideWhenUsed="0"/>
-    <w:lsdException w:name="Medium Shading 1" w:semiHidden="0" w:uiPriority="63" w:unhideWhenUsed="0"/>
-    <w:lsdException w:name="Medium Shading 2" w:semiHidden="0" w:uiPriority="64" w:unhideWhenUsed="0"/>
-    <w:lsdException w:name="Medium List 1" w:semiHidden="0" w:uiPriority="65" w:unhideWhenUsed="0"/>
-    <w:lsdException w:name="Medium List 2" w:semiHidden="0" w:uiPriority="66" w:unhideWhenUsed="0"/>
-    <w:lsdException w:name="Medium Grid 1" w:semiHidden="0" w:uiPriority="67" w:unhideWhenUsed="0"/>
-    <w:lsdException w:name="Medium Grid 2" w:semiHidden="0" w:uiPriority="68" w:unhideWhenUsed="0"/>
-    <w:lsdException w:name="Medium Grid 3" w:semiHidden="0" w:uiPriority="69" w:unhideWhenUsed="0"/>
-    <w:lsdException w:name="Dark List" w:semiHidden="0" w:uiPriority="70" w:unhideWhenUsed="0"/>
-    <w:lsdException w:name="Colorful Shading" w:semiHidden="0" w:uiPriority="71" w:unhideWhenUsed="0"/>
-    <w:lsdException w:name="Colorful List" w:semiHidden="0" w:uiPriority="72" w:unhideWhenUsed="0"/>
-    <w:lsdException w:name="Colorful Grid" w:semiHidden="0" w:uiPriority="73" w:unhideWhenUsed="0"/>
-    <w:lsdException w:name="Light Shading Accent 1" w:semiHidden="0" w:uiPriority="60" w:unhideWhenUsed="0"/>
-    <w:lsdException w:name="Light List Accent 1" w:semiHidden="0" w:uiPriority="61" w:unhideWhenUsed="0"/>
-    <w:lsdException w:name="Light Grid Accent 1" w:semiHidden="0" w:uiPriority="62" w:unhideWhenUsed="0"/>
-    <w:lsdException w:name="Medium Shading 1 Accent 1" w:semiHidden="0" w:uiPriority="63" w:unhideWhenUsed="0"/>
-    <w:lsdException w:name="Medium Shading 2 Accent 1" w:semiHidden="0" w:uiPriority="64" w:unhideWhenUsed="0"/>
-    <w:lsdException w:name="Medium List 1 Accent 1" w:semiHidden="0" w:uiPriority="65" w:unhideWhenUsed="0"/>
-    <w:lsdException w:name="Revision" w:unhideWhenUsed="0"/>
-    <w:lsdException w:name="List Paragraph" w:semiHidden="0" w:uiPriority="34" w:unhideWhenUsed="0" w:qFormat="1"/>
-    <w:lsdException w:name="Quote" w:semiHidden="0" w:uiPriority="29" w:unhideWhenUsed="0" w:qFormat="1"/>
-    <w:lsdException w:name="Intense Quote" w:semiHidden="0" w:uiPriority="30" w:unhideWhenUsed="0" w:qFormat="1"/>
-    <w:lsdException w:name="Medium List 2 Accent 1" w:semiHidden="0" w:uiPriority="66" w:unhideWhenUsed="0"/>
-    <w:lsdException w:name="Medium Grid 1 Accent 1" w:semiHidden="0" w:uiPriority="67" w:unhideWhenUsed="0"/>
-    <w:lsdException w:name="Medium Grid 2 Accent 1" w:semiHidden="0" w:uiPriority="68" w:unhideWhenUsed="0"/>
-    <w:lsdException w:name="Medium Grid 3 Accent 1" w:semiHidden="0" w:uiPriority="69" w:unhideWhenUsed="0"/>
-    <w:lsdException w:name="Dark List Accent 1" w:semiHidden="0" w:uiPriority="70" w:unhideWhenUsed="0"/>
-    <w:lsdException w:name="Colorful Shading Accent 1" w:semiHidden="0" w:uiPriority="71" w:unhideWhenUsed="0"/>
-    <w:lsdException w:name="Colorful List Accent 1" w:semiHidden="0" w:uiPriority="72" w:unhideWhenUsed="0"/>
-    <w:lsdException w:name="Colorful Grid Accent 1" w:semiHidden="0" w:uiPriority="73" w:unhideWhenUsed="0"/>
-    <w:lsdException w:name="Light Shading Accent 2" w:semiHidden="0" w:uiPriority="60" w:unhideWhenUsed="0"/>
-    <w:lsdException w:name="Light List Accent 2" w:semiHidden="0" w:uiPriority="61" w:unhideWhenUsed="0"/>
-    <w:lsdException w:name="Light Grid Accent 2" w:semiHidden="0" w:uiPriority="62" w:unhideWhenUsed="0"/>
-    <w:lsdException w:name="Medium Shading 1 Accent 2" w:semiHidden="0" w:uiPriority="63" w:unhideWhenUsed="0"/>
-    <w:lsdException w:name="Medium Shading 2 Accent 2" w:semiHidden="0" w:uiPriority="64" w:unhideWhenUsed="0"/>
-    <w:lsdException w:name="Medium List 1 Accent 2" w:semiHidden="0" w:uiPriority="65" w:unhideWhenUsed="0"/>
-    <w:lsdException w:name="Medium List 2 Accent 2" w:semiHidden="0" w:uiPriority="66" w:unhideWhenUsed="0"/>
-    <w:lsdException w:name="Medium Grid 1 Accent 2" w:semiHidden="0" w:uiPriority="67" w:unhideWhenUsed="0"/>
-    <w:lsdException w:name="Medium Grid 2 Accent 2" w:semiHidden="0" w:uiPriority="68" w:unhideWhenUsed="0"/>
-    <w:lsdException w:name="Medium Grid 3 Accent 2" w:semiHidden="0" w:uiPriority="69" w:unhideWhenUsed="0"/>
-    <w:lsdException w:name="Dark List Accent 2" w:semiHidden="0" w:uiPriority="70" w:unhideWhenUsed="0"/>
-    <w:lsdException w:name="Colorful Shading Accent 2" w:semiHidden="0" w:uiPriority="71" w:unhideWhenUsed="0"/>
-    <w:lsdException w:name="Colorful List Accent 2" w:semiHidden="0" w:uiPriority="72" w:unhideWhenUsed="0"/>
-    <w:lsdException w:name="Colorful Grid Accent 2" w:semiHidden="0" w:uiPriority="73" w:unhideWhenUsed="0"/>
-    <w:lsdException w:name="Light Shading Accent 3" w:semiHidden="0" w:uiPriority="60" w:unhideWhenUsed="0"/>
-    <w:lsdException w:name="Light List Accent 3" w:semiHidden="0" w:uiPriority="61" w:unhideWhenUsed="0"/>
-    <w:lsdException w:name="Light Grid Accent 3" w:semiHidden="0" w:uiPriority="62" w:unhideWhenUsed="0"/>
-    <w:lsdException w:name="Medium Shading 1 Accent 3" w:semiHidden="0" w:uiPriority="63" w:unhideWhenUsed="0"/>
-    <w:lsdException w:name="Medium Shading 2 Accent 3" w:semiHidden="0" w:uiPriority="64" w:unhideWhenUsed="0"/>
-    <w:lsdException w:name="Medium List 1 Accent 3" w:semiHidden="0" w:uiPriority="65" w:unhideWhenUsed="0"/>
-    <w:lsdException w:name="Medium List 2 Accent 3" w:semiHidden="0" w:uiPriority="66" w:unhideWhenUsed="0"/>
-    <w:lsdException w:name="Medium Grid 1 Accent 3" w:semiHidden="0" w:uiPriority="67" w:unhideWhenUsed="0"/>
-    <w:lsdException w:name="Medium Grid 2 Accent 3" w:semiHidden="0" w:uiPriority="68" w:unhideWhenUsed="0"/>
-    <w:lsdException w:name="Medium Grid 3 Accent 3" w:semiHidden="0" w:uiPriority="69" w:unhideWhenUsed="0"/>
-    <w:lsdException w:name="Dark List Accent 3" w:semiHidden="0" w:uiPriority="70" w:unhideWhenUsed="0"/>
-    <w:lsdException w:name="Colorful Shading Accent 3" w:semiHidden="0" w:uiPriority="71" w:unhideWhenUsed="0"/>
-    <w:lsdException w:name="Colorful List Accent 3" w:semiHidden="0" w:uiPriority="72" w:unhideWhenUsed="0"/>
-    <w:lsdException w:name="Colorful Grid Accent 3" w:semiHidden="0" w:uiPriority="73" w:unhideWhenUsed="0"/>
-    <w:lsdException w:name="Light Shading Accent 4" w:semiHidden="0" w:uiPriority="60" w:unhideWhenUsed="0"/>
-    <w:lsdException w:name="Light List Accent 4" w:semiHidden="0" w:uiPriority="61" w:unhideWhenUsed="0"/>
-    <w:lsdException w:name="Light Grid Accent 4" w:semiHidden="0" w:uiPriority="62" w:unhideWhenUsed="0"/>
-    <w:lsdException w:name="Medium Shading 1 Accent 4" w:semiHidden="0" w:uiPriority="63" w:unhideWhenUsed="0"/>
-    <w:lsdException w:name="Medium Shading 2 Accent 4" w:semiHidden="0" w:uiPriority="64" w:unhideWhenUsed="0"/>
-    <w:lsdException w:name="Medium List 1 Accent 4" w:semiHidden="0" w:uiPriority="65" w:unhideWhenUsed="0"/>
-    <w:lsdException w:name="Medium List 2 Accent 4" w:semiHidden="0" w:uiPriority="66" w:unhideWhenUsed="0"/>
-    <w:lsdException w:name="Medium Grid 1 Accent 4" w:semiHidden="0" w:uiPriority="67" w:unhideWhenUsed="0"/>
-    <w:lsdException w:name="Medium Grid 2 Accent 4" w:semiHidden="0" w:uiPriority="68" w:unhideWhenUsed="0"/>
-    <w:lsdException w:name="Medium Grid 3 Accent 4" w:semiHidden="0" w:uiPriority="69" w:unhideWhenUsed="0"/>
-    <w:lsdException w:name="Dark List Accent 4" w:semiHidden="0" w:uiPriority="70" w:unhideWhenUsed="0"/>
-    <w:lsdException w:name="Colorful Shading Accent 4" w:semiHidden="0" w:uiPriority="71" w:unhideWhenUsed="0"/>
-    <w:lsdException w:name="Colorful List Accent 4" w:semiHidden="0" w:uiPriority="72" w:unhideWhenUsed="0"/>
-    <w:lsdException w:name="Colorful Grid Accent 4" w:semiHidden="0" w:uiPriority="73" w:unhideWhenUsed="0"/>
-    <w:lsdException w:name="Light Shading Accent 5" w:semiHidden="0" w:uiPriority="60" w:unhideWhenUsed="0"/>
-    <w:lsdException w:name="Light List Accent 5" w:semiHidden="0" w:uiPriority="61" w:unhideWhenUsed="0"/>
-    <w:lsdException w:name="Light Grid Accent 5" w:semiHidden="0" w:uiPriority="62" w:unhideWhenUsed="0"/>
-    <w:lsdException w:name="Medium Shading 1 Accent 5" w:semiHidden="0" w:uiPriority="63" w:unhideWhenUsed="0"/>
-    <w:lsdException w:name="Medium Shading 2 Accent 5" w:semiHidden="0" w:uiPriority="64" w:unhideWhenUsed="0"/>
-    <w:lsdException w:name="Medium List 1 Accent 5" w:semiHidden="0" w:uiPriority="65" w:unhideWhenUsed="0"/>
-    <w:lsdException w:name="Medium List 2 Accent 5" w:semiHidden="0" w:uiPriority="66" w:unhideWhenUsed="0"/>
-    <w:lsdException w:name="Medium Grid 1 Accent 5" w:semiHidden="0" w:uiPriority="67" w:unhideWhenUsed="0"/>
-    <w:lsdException w:name="Medium Grid 2 Accent 5" w:semiHidden="0" w:uiPriority="68" w:unhideWhenUsed="0"/>
-    <w:lsdException w:name="Medium Grid 3 Accent 5" w:semiHidden="0" w:uiPriority="69" w:unhideWhenUsed="0"/>
-    <w:lsdException w:name="Dark List Accent 5" w:semiHidden="0" w:uiPriority="70" w:unhideWhenUsed="0"/>
-    <w:lsdException w:name="Colorful Shading Accent 5" w:semiHidden="0" w:uiPriority="71" w:unhideWhenUsed="0"/>
-    <w:lsdException w:name="Colorful List Accent 5" w:semiHidden="0" w:uiPriority="72" w:unhideWhenUsed="0"/>
-    <w:lsdException w:name="Colorful Grid Accent 5" w:semiHidden="0" w:uiPriority="73" w:unhideWhenUsed="0"/>
-    <w:lsdException w:name="Light Shading Accent 6" w:semiHidden="0" w:uiPriority="60" w:unhideWhenUsed="0"/>
-    <w:lsdException w:name="Light List Accent 6" w:semiHidden="0" w:uiPriority="61" w:unhideWhenUsed="0"/>
-    <w:lsdException w:name="Light Grid Accent 6" w:semiHidden="0" w:uiPriority="62" w:unhideWhenUsed="0"/>
-    <w:lsdException w:name="Medium Shading 1 Accent 6" w:semiHidden="0" w:uiPriority="63" w:unhideWhenUsed="0"/>
-    <w:lsdException w:name="Medium Shading 2 Accent 6" w:semiHidden="0" w:uiPriority="64" w:unhideWhenUsed="0"/>
-    <w:lsdException w:name="Medium List 1 Accent 6" w:semiHidden="0" w:uiPriority="65" w:unhideWhenUsed="0"/>
-    <w:lsdException w:name="Medium List 2 Accent 6" w:semiHidden="0" w:uiPriority="66" w:unhideWhenUsed="0"/>
-    <w:lsdException w:name="Medium Grid 1 Accent 6" w:semiHidden="0" w:uiPriority="67" w:unhideWhenUsed="0"/>
-    <w:lsdException w:name="Medium Grid 2 Accent 6" w:semiHidden="0" w:uiPriority="68" w:unhideWhenUsed="0"/>
-    <w:lsdException w:name="Medium Grid 3 Accent 6" w:semiHidden="0" w:uiPriority="69" w:unhideWhenUsed="0"/>
-    <w:lsdException w:name="Dark List Accent 6" w:semiHidden="0" w:uiPriority="70" w:unhideWhenUsed="0"/>
-    <w:lsdException w:name="Colorful Shading Accent 6" w:semiHidden="0" w:uiPriority="71" w:unhideWhenUsed="0"/>
-    <w:lsdException w:name="Colorful List Accent 6" w:semiHidden="0" w:uiPriority="72" w:unhideWhenUsed="0"/>
-    <w:lsdException w:name="Colorful Grid Accent 6" w:semiHidden="0" w:uiPriority="73" w:unhideWhenUsed="0"/>
-    <w:lsdException w:name="Subtle Emphasis" w:semiHidden="0" w:uiPriority="19" w:unhideWhenUsed="0" w:qFormat="1"/>
-    <w:lsdException w:name="Intense Emphasis" w:semiHidden="0" w:uiPriority="21" w:unhideWhenUsed="0" w:qFormat="1"/>
-    <w:lsdException w:name="Subtle Reference" w:semiHidden="0" w:uiPriority="31" w:unhideWhenUsed="0" w:qFormat="1"/>
-    <w:lsdException w:name="Intense Reference" w:semiHidden="0" w:uiPriority="32" w:unhideWhenUsed="0" w:qFormat="1"/>
-    <w:lsdException w:name="Book Title" w:semiHidden="0" w:uiPriority="33" w:unhideWhenUsed="0" w:qFormat="1"/>
-    <w:lsdException w:name="Bibliography" w:uiPriority="37"/>
-    <w:lsdException w:name="TOC Heading" w:uiPriority="39" w:qFormat="1"/>
-  </w:latentStyles>
-  <w:style w:type="paragraph" w:default="1" w:styleId="Normal">
-    <w:name w:val="Normal"/>
-    <w:qFormat/>
-  </w:style>
-  <w:style w:type="paragraph" w:styleId="Heading1">
-    <w:name w:val="heading 1"/>
-    <w:basedOn w:val="Normal"/>
-    <w:next w:val="Normal"/>
-    <w:link w:val="Heading1Char"/>
-    <w:uiPriority w:val="9"/>
-    <w:qFormat/>
-    <w:rsid w:val="005A0911"/>
-    <w:pPr>
-      <w:keepNext/>
-      <w:keepLines/>
-      <w:spacing w:before="240" w:after="0"/>
-      <w:outlineLvl w:val="0"/>
-    </w:pPr>
-    <w:rPr>
-      <w:rFonts w:asciiTheme="majorHAnsi" w:eastAsiaTheme="majorEastAsia" w:hAnsiTheme="majorHAnsi" w:cstheme="majorBidi"/>
-      <w:color w:val="2F5496" w:themeColor="accent1" w:themeShade="BF"/>
-      <w:sz w:val="32"/>
-      <w:szCs w:val="32"/>
-    </w:rPr>
-  </w:style>
-  <w:style w:type="character" w:default="1" w:styleId="DefaultParagraphFont">
-    <w:name w:val="Default Paragraph Font"/>
-    <w:uiPriority w:val="1"/>
-    <w:semiHidden/>
-    <w:unhideWhenUsed/>
-  </w:style>
-  <w:style w:type="table" w:default="1" w:styleId="TableNormal">
-    <w:name w:val="Normal Table"/>
-    <w:uiPriority w:val="99"/>
-    <w:semiHidden/>
-    <w:unhideWhenUsed/>
-    <w:tblPr>
-      <w:tblInd w:w="0" w:type="dxa"/>
-      <w:tblCellMar>
-        <w:top w:w="0" w:type="dxa"/>
-        <w:left w:w="108" w:type="dxa"/>
-        <w:bottom w:w="0" w:type="dxa"/>
-        <w:right w:w="108" w:type="dxa"/>
-      </w:tblCellMar>
-    </w:tblPr>
-  </w:style>
-  <w:style w:type="numbering" w:default="1" w:styleId="NoList">
-    <w:name w:val="No List"/>
-    <w:uiPriority w:val="99"/>
-    <w:semiHidden/>
-    <w:unhideWhenUsed/>
-  </w:style>
-  <w:style w:type="paragraph" w:styleId="Title">
-    <w:name w:val="Title"/>
-    <w:basedOn w:val="Normal"/>
-    <w:next w:val="Normal"/>
-    <w:link w:val="TitleChar"/>
-    <w:uiPriority w:val="10"/>
-    <w:qFormat/>
-    <w:rsid w:val="00A54E09"/>
-    <w:pPr>
-      <w:spacing w:after="0" w:line="240" w:lineRule="auto"/>
-      <w:contextualSpacing/>
-    </w:pPr>
-    <w:rPr>
-      <w:rFonts w:asciiTheme="majorHAnsi" w:eastAsiaTheme="majorEastAsia" w:hAnsiTheme="majorHAnsi" w:cstheme="majorBidi"/>
-      <w:spacing w:val="-10"/>
-      <w:kern w:val="28"/>
-      <w:sz w:val="56"/>
-      <w:szCs w:val="56"/>
-    </w:rPr>
-  </w:style>
-  <w:style w:type="character" w:customStyle="1" w:styleId="TitleChar">
-    <w:name w:val="Title Char"/>
-    <w:basedOn w:val="DefaultParagraphFont"/>
-    <w:link w:val="Title"/>
-    <w:uiPriority w:val="10"/>
-    <w:rsid w:val="00A54E09"/>
-    <w:rPr>
-      <w:rFonts w:asciiTheme="majorHAnsi" w:eastAsiaTheme="majorEastAsia" w:hAnsiTheme="majorHAnsi" w:cstheme="majorBidi"/>
-      <w:spacing w:val="-10"/>
-      <w:kern w:val="28"/>
-      <w:sz w:val="56"/>
-      <w:szCs w:val="56"/>
-    </w:rPr>
-  </w:style>
-  <w:style w:type="paragraph" w:styleId="Subtitle">
-    <w:name w:val="Subtitle"/>
-    <w:basedOn w:val="Normal"/>
-    <w:next w:val="Normal"/>
-    <w:link w:val="SubtitleChar"/>
-    <w:uiPriority w:val="11"/>
-    <w:qFormat/>
-    <w:rsid w:val="00A54E09"/>
-    <w:pPr>
-      <w:numPr>
-        <w:ilvl w:val="1"/>
-      </w:numPr>
-    </w:pPr>
-    <w:rPr>
-      <w:rFonts w:eastAsiaTheme="minorEastAsia"/>
-      <w:color w:val="5A5A5A" w:themeColor="text1" w:themeTint="A5"/>
-      <w:spacing w:val="15"/>
-    </w:rPr>
-  </w:style>
-  <w:style w:type="character" w:customStyle="1" w:styleId="SubtitleChar">
-    <w:name w:val="Subtitle Char"/>
-    <w:basedOn w:val="DefaultParagraphFont"/>
-    <w:link w:val="Subtitle"/>
-    <w:uiPriority w:val="11"/>
-    <w:rsid w:val="00A54E09"/>
-    <w:rPr>
-      <w:rFonts w:eastAsiaTheme="minorEastAsia"/>
-      <w:color w:val="5A5A5A" w:themeColor="text1" w:themeTint="A5"/>
-      <w:spacing w:val="15"/>
-    </w:rPr>
-  </w:style>
-  <w:style w:type="table" w:styleId="TableGrid">
-    <w:name w:val="Table Grid"/>
-    <w:basedOn w:val="TableNormal"/>
-    <w:uiPriority w:val="39"/>
-    <w:rsid w:val="00941E2B"/>
-    <w:pPr>
-      <w:spacing w:after="0" w:line="240" w:lineRule="auto"/>
-    </w:pPr>
-    <w:tblPr>
-      <w:tblBorders>
-        <w:top w:val="single" w:sz="4" w:space="0" w:color="auto"/>
-        <w:left w:val="single" w:sz="4" w:space="0" w:color="auto"/>
-        <w:bottom w:val="single" w:sz="4" w:space="0" w:color="auto"/>
-        <w:right w:val="single" w:sz="4" w:space="0" w:color="auto"/>
-        <w:insideH w:val="single" w:sz="4" w:space="0" w:color="auto"/>
-        <w:insideV w:val="single" w:sz="4" w:space="0" w:color="auto"/>
-      </w:tblBorders>
-    </w:tblPr>
-  </w:style>
-  <w:style w:type="paragraph" w:styleId="Header">
-    <w:name w:val="header"/>
-    <w:basedOn w:val="Normal"/>
-    <w:link w:val="HeaderChar"/>
-    <w:uiPriority w:val="99"/>
-    <w:unhideWhenUsed/>
-    <w:rsid w:val="0039550E"/>
-    <w:pPr>
-      <w:tabs>
-        <w:tab w:val="center" w:pos="4513"/>
-        <w:tab w:val="right" w:pos="9026"/>
-      </w:tabs>
-      <w:spacing w:after="0" w:line="240" w:lineRule="auto"/>
-    </w:pPr>
-  </w:style>
-  <w:style w:type="character" w:customStyle="1" w:styleId="HeaderChar">
-    <w:name w:val="Header Char"/>
-    <w:basedOn w:val="DefaultParagraphFont"/>
-    <w:link w:val="Header"/>
-    <w:uiPriority w:val="99"/>
-    <w:rsid w:val="0039550E"/>
-  </w:style>
-  <w:style w:type="paragraph" w:styleId="Footer">
-    <w:name w:val="footer"/>
-    <w:basedOn w:val="Normal"/>
-    <w:link w:val="FooterChar"/>
-    <w:uiPriority w:val="99"/>
-    <w:unhideWhenUsed/>
-    <w:rsid w:val="0039550E"/>
-    <w:pPr>
-      <w:tabs>
-        <w:tab w:val="center" w:pos="4513"/>
-        <w:tab w:val="right" w:pos="9026"/>
-      </w:tabs>
-      <w:spacing w:after="0" w:line="240" w:lineRule="auto"/>
-    </w:pPr>
-  </w:style>
-  <w:style w:type="character" w:customStyle="1" w:styleId="FooterChar">
-    <w:name w:val="Footer Char"/>
-    <w:basedOn w:val="DefaultParagraphFont"/>
-    <w:link w:val="Footer"/>
-    <w:uiPriority w:val="99"/>
-    <w:rsid w:val="0039550E"/>
-  </w:style>
-  <w:style w:type="character" w:customStyle="1" w:styleId="Heading1Char">
-    <w:name w:val="Heading 1 Char"/>
-    <w:basedOn w:val="DefaultParagraphFont"/>
-    <w:link w:val="Heading1"/>
-    <w:uiPriority w:val="9"/>
-    <w:rsid w:val="005A0911"/>
-    <w:rPr>
-      <w:rFonts w:asciiTheme="majorHAnsi" w:eastAsiaTheme="majorEastAsia" w:hAnsiTheme="majorHAnsi" w:cstheme="majorBidi"/>
-      <w:color w:val="2F5496" w:themeColor="accent1" w:themeShade="BF"/>
-      <w:sz w:val="32"/>
-      <w:szCs w:val="32"/>
-    </w:rPr>
-  </w:style>
-  <w:style w:type="paragraph" w:styleId="TOCHeading">
-    <w:name w:val="TOC Heading"/>
-    <w:basedOn w:val="Heading1"/>
-    <w:next w:val="Normal"/>
-    <w:uiPriority w:val="39"/>
-    <w:unhideWhenUsed/>
-    <w:qFormat/>
-    <w:rsid w:val="007F66DC"/>
-    <w:pPr>
-      <w:outlineLvl w:val="9"/>
-    </w:pPr>
-    <w:rPr>
-      <w:lang w:val="en-US"/>
-    </w:rPr>
-  </w:style>
-  <w:style w:type="paragraph" w:styleId="TOC2">
-    <w:name w:val="toc 2"/>
-    <w:basedOn w:val="Normal"/>
-    <w:next w:val="Normal"/>
-    <w:autoRedefine/>
-    <w:uiPriority w:val="39"/>
-    <w:unhideWhenUsed/>
-    <w:rsid w:val="007F66DC"/>
-    <w:pPr>
-      <w:spacing w:after="100"/>
-      <w:ind w:left="220"/>
-    </w:pPr>
-    <w:rPr>
-      <w:rFonts w:eastAsiaTheme="minorEastAsia" w:cs="Times New Roman"/>
-      <w:lang w:val="en-US"/>
-    </w:rPr>
-  </w:style>
-  <w:style w:type="paragraph" w:styleId="TOC1">
-    <w:name w:val="toc 1"/>
-    <w:basedOn w:val="Normal"/>
-    <w:next w:val="Normal"/>
-    <w:autoRedefine/>
-    <w:uiPriority w:val="39"/>
-    <w:unhideWhenUsed/>
-    <w:rsid w:val="007F66DC"/>
-    <w:pPr>
-      <w:spacing w:after="100"/>
-    </w:pPr>
-    <w:rPr>
-      <w:rFonts w:eastAsiaTheme="minorEastAsia" w:cs="Times New Roman"/>
-      <w:lang w:val="en-US"/>
-    </w:rPr>
-  </w:style>
-  <w:style w:type="paragraph" w:styleId="TOC3">
-    <w:name w:val="toc 3"/>
-    <w:basedOn w:val="Normal"/>
-    <w:next w:val="Normal"/>
-    <w:autoRedefine/>
-    <w:uiPriority w:val="39"/>
-    <w:unhideWhenUsed/>
-    <w:rsid w:val="007F66DC"/>
-    <w:pPr>
-      <w:spacing w:after="100"/>
-      <w:ind w:left="440"/>
-    </w:pPr>
-    <w:rPr>
-      <w:rFonts w:eastAsiaTheme="minorEastAsia" w:cs="Times New Roman"/>
-      <w:lang w:val="en-US"/>
-    </w:rPr>
-  </w:style>
-  <w:style w:type="character" w:styleId="Hyperlink">
-    <w:name w:val="Hyperlink"/>
-    <w:basedOn w:val="DefaultParagraphFont"/>
-    <w:uiPriority w:val="99"/>
-    <w:unhideWhenUsed/>
-    <w:rsid w:val="007F66DC"/>
-    <w:rPr>
-      <w:color w:val="0563C1" w:themeColor="hyperlink"/>
-      <w:u w:val="single"/>
-    </w:rPr>
-  </w:style>
-  <w:style w:type="paragraph" w:styleId="BalloonText">
-    <w:name w:val="Balloon Text"/>
-    <w:basedOn w:val="Normal"/>
-    <w:link w:val="BalloonTextChar"/>
-    <w:uiPriority w:val="99"/>
-    <w:semiHidden/>
-    <w:unhideWhenUsed/>
-    <w:rsid w:val="00546BF8"/>
-    <w:pPr>
-      <w:spacing w:after="0" w:line="240" w:lineRule="auto"/>
-    </w:pPr>
-    <w:rPr>
-      <w:rFonts w:ascii="Tahoma" w:hAnsi="Tahoma" w:cs="Tahoma"/>
-      <w:sz w:val="16"/>
-      <w:szCs w:val="16"/>
-    </w:rPr>
-  </w:style>
-  <w:style w:type="character" w:customStyle="1" w:styleId="BalloonTextChar">
-    <w:name w:val="Balloon Text Char"/>
-    <w:basedOn w:val="DefaultParagraphFont"/>
-    <w:link w:val="BalloonText"/>
-    <w:uiPriority w:val="99"/>
-    <w:semiHidden/>
-    <w:rsid w:val="00546BF8"/>
-    <w:rPr>
-      <w:rFonts w:ascii="Tahoma" w:hAnsi="Tahoma" w:cs="Tahoma"/>
-      <w:sz w:val="16"/>
-      <w:szCs w:val="16"/>
-    </w:rPr>
-  </w:style>
-  <w:style w:type="paragraph" w:styleId="HTMLPreformatted">
-    <w:name w:val="HTML Preformatted"/>
-    <w:basedOn w:val="Normal"/>
-    <w:link w:val="HTMLPreformattedChar"/>
-    <w:uiPriority w:val="99"/>
-    <w:semiHidden/>
-    <w:unhideWhenUsed/>
-    <w:rsid w:val="00546BF8"/>
-    <w:pPr>
-      <w:tabs>
-        <w:tab w:val="left" w:pos="916"/>
-        <w:tab w:val="left" w:pos="1832"/>
-        <w:tab w:val="left" w:pos="2748"/>
-        <w:tab w:val="left" w:pos="3664"/>
-        <w:tab w:val="left" w:pos="4580"/>
-        <w:tab w:val="left" w:pos="5496"/>
-        <w:tab w:val="left" w:pos="6412"/>
-        <w:tab w:val="left" w:pos="7328"/>
-        <w:tab w:val="left" w:pos="8244"/>
-        <w:tab w:val="left" w:pos="9160"/>
-        <w:tab w:val="left" w:pos="10076"/>
-        <w:tab w:val="left" w:pos="10992"/>
-        <w:tab w:val="left" w:pos="11908"/>
-        <w:tab w:val="left" w:pos="12824"/>
-        <w:tab w:val="left" w:pos="13740"/>
-        <w:tab w:val="left" w:pos="14656"/>
-      </w:tabs>
-      <w:spacing w:after="0" w:line="240" w:lineRule="auto"/>
-    </w:pPr>
-    <w:rPr>
-      <w:rFonts w:ascii="Courier New" w:eastAsia="Times New Roman" w:hAnsi="Courier New" w:cs="Courier New"/>
-      <w:sz w:val="20"/>
-      <w:szCs w:val="20"/>
-      <w:lang w:val="lv-LV" w:eastAsia="lv-LV"/>
-    </w:rPr>
-  </w:style>
-  <w:style w:type="character" w:customStyle="1" w:styleId="HTMLPreformattedChar">
-    <w:name w:val="HTML Preformatted Char"/>
-    <w:basedOn w:val="DefaultParagraphFont"/>
-    <w:link w:val="HTMLPreformatted"/>
-    <w:uiPriority w:val="99"/>
-    <w:semiHidden/>
-    <w:rsid w:val="00546BF8"/>
-    <w:rPr>
-      <w:rFonts w:ascii="Courier New" w:eastAsia="Times New Roman" w:hAnsi="Courier New" w:cs="Courier New"/>
-      <w:sz w:val="20"/>
-      <w:szCs w:val="20"/>
-      <w:lang w:val="lv-LV" w:eastAsia="lv-LV"/>
-    </w:rPr>
-  </w:style>
-  <w:style w:type="paragraph" w:styleId="ListParagraph">
-    <w:name w:val="List Paragraph"/>
-    <w:basedOn w:val="Normal"/>
-    <w:uiPriority w:val="34"/>
-    <w:qFormat/>
-    <w:rsid w:val="00AB7771"/>
-    <w:pPr>
-      <w:ind w:left="720"/>
-      <w:contextualSpacing/>
-    </w:pPr>
-  </w:style>
-</w:styles>
-</file>
-
-<file path=word/stylesWithEffects.xml><?xml version="1.0" encoding="utf-8"?>
-<w:styles xmlns:wpc="http://schemas.microsoft.com/office/word/2010/wordprocessingCanvas" xmlns:mc="http://schemas.openxmlformats.org/markup-compatibility/2006" xmlns:o="urn:schemas-microsoft-com:office:office" xmlns:r="http://schemas.openxmlformats.org/officeDocument/2006/relationships" xmlns:m="http://schemas.openxmlformats.org/officeDocument/2006/math" xmlns:v="urn:schemas-microsoft-com:vml" xmlns:wp14="http://schemas.microsoft.com/office/word/2010/wordprocessingDrawing" xmlns:wp="http://schemas.openxmlformats.org/drawingml/2006/wordprocessingDrawing" xmlns:w10="urn:schemas-microsoft-com:office:word" xmlns:w="http://schemas.openxmlformats.org/wordprocessingml/2006/main" xmlns:w14="http://schemas.microsoft.com/office/word/2010/wordml" xmlns:wpg="http://schemas.microsoft.com/office/word/2010/wordprocessingGroup" xmlns:wpi="http://schemas.microsoft.com/office/word/2010/wordprocessingInk" xmlns:wne="http://schemas.microsoft.com/office/word/2006/wordml" xmlns:wps="http://schemas.microsoft.com/office/word/2010/wordprocessingShape" mc:Ignorable="w14 wp14">
-  <w:docDefaults>
-    <w:rPrDefault>
-      <w:rPr>
-        <w:rFonts w:asciiTheme="minorHAnsi" w:eastAsiaTheme="minorHAnsi" w:hAnsiTheme="minorHAnsi" w:cstheme="minorBidi"/>
-        <w:sz w:val="22"/>
-        <w:szCs w:val="22"/>
-        <w:lang w:val="en-GB" w:eastAsia="en-US" w:bidi="ar-SA"/>
-      </w:rPr>
-    </w:rPrDefault>
-    <w:pPrDefault>
-      <w:pPr>
-        <w:spacing w:after="160" w:line="259" w:lineRule="auto"/>
-      </w:pPr>
-    </w:pPrDefault>
-  </w:docDefaults>
-  <w:latentStyles w:defLockedState="0" w:defUIPriority="99" w:defSemiHidden="1" w:defUnhideWhenUsed="1" w:defQFormat="0" w:count="267">
-    <w:lsdException w:name="Normal" w:semiHidden="0" w:uiPriority="0" w:unhideWhenUsed="0" w:qFormat="1"/>
-    <w:lsdException w:name="heading 1" w:semiHidden="0" w:uiPriority="9" w:unhideWhenUsed="0" w:qFormat="1"/>
-    <w:lsdException w:name="heading 2" w:uiPriority="9" w:qFormat="1"/>
-    <w:lsdException w:name="heading 3" w:uiPriority="9" w:qFormat="1"/>
-    <w:lsdException w:name="heading 4" w:uiPriority="9" w:qFormat="1"/>
-    <w:lsdException w:name="heading 5" w:uiPriority="9" w:qFormat="1"/>
-    <w:lsdException w:name="heading 6" w:uiPriority="9" w:qFormat="1"/>
-    <w:lsdException w:name="heading 7" w:uiPriority="9" w:qFormat="1"/>
-    <w:lsdException w:name="heading 8" w:uiPriority="9" w:qFormat="1"/>
-    <w:lsdException w:name="heading 9" w:uiPriority="9" w:qFormat="1"/>
-    <w:lsdException w:name="toc 1" w:uiPriority="39"/>
-    <w:lsdException w:name="toc 2" w:uiPriority="39"/>
-    <w:lsdException w:name="toc 3" w:uiPriority="39"/>
-    <w:lsdException w:name="toc 4" w:uiPriority="39"/>
-    <w:lsdException w:name="toc 5" w:uiPriority="39"/>
-    <w:lsdException w:name="toc 6" w:uiPriority="39"/>
-    <w:lsdException w:name="toc 7" w:uiPriority="39"/>
-    <w:lsdException w:name="toc 8" w:uiPriority="39"/>
-    <w:lsdException w:name="toc 9" w:uiPriority="39"/>
-    <w:lsdException w:name="caption" w:uiPriority="35" w:qFormat="1"/>
-    <w:lsdException w:name="Title" w:semiHidden="0" w:uiPriority="10" w:unhideWhenUsed="0" w:qFormat="1"/>
-    <w:lsdException w:name="Default Paragraph Font" w:uiPriority="1"/>
-    <w:lsdException w:name="Subtitle" w:semiHidden="0" w:uiPriority="11" w:unhideWhenUsed="0" w:qFormat="1"/>
-    <w:lsdException w:name="Strong" w:semiHidden="0" w:uiPriority="22" w:unhideWhenUsed="0" w:qFormat="1"/>
-    <w:lsdException w:name="Emphasis" w:semiHidden="0" w:uiPriority="20" w:unhideWhenUsed="0" w:qFormat="1"/>
-    <w:lsdException w:name="Table Grid" w:semiHidden="0" w:uiPriority="39" w:unhideWhenUsed="0"/>
-    <w:lsdException w:name="Placeholder Text" w:unhideWhenUsed="0"/>
-    <w:lsdException w:name="No Spacing" w:semiHidden="0" w:uiPriority="1" w:unhideWhenUsed="0" w:qFormat="1"/>
-    <w:lsdException w:name="Light Shading" w:semiHidden="0" w:uiPriority="60" w:unhideWhenUsed="0"/>
-    <w:lsdException w:name="Light List" w:semiHidden="0" w:uiPriority="61" w:unhideWhenUsed="0"/>
-    <w:lsdException w:name="Light Grid" w:semiHidden="0" w:uiPriority="62" w:unhideWhenUsed="0"/>
-    <w:lsdException w:name="Medium Shading 1" w:semiHidden="0" w:uiPriority="63" w:unhideWhenUsed="0"/>
-    <w:lsdException w:name="Medium Shading 2" w:semiHidden="0" w:uiPriority="64" w:unhideWhenUsed="0"/>
-    <w:lsdException w:name="Medium List 1" w:semiHidden="0" w:uiPriority="65" w:unhideWhenUsed="0"/>
-    <w:lsdException w:name="Medium List 2" w:semiHidden="0" w:uiPriority="66" w:unhideWhenUsed="0"/>
-    <w:lsdException w:name="Medium Grid 1" w:semiHidden="0" w:uiPriority="67" w:unhideWhenUsed="0"/>
-    <w:lsdException w:name="Medium Grid 2" w:semiHidden="0" w:uiPriority="68" w:unhideWhenUsed="0"/>
-    <w:lsdException w:name="Medium Grid 3" w:semiHidden="0" w:uiPriority="69" w:unhideWhenUsed="0"/>
-    <w:lsdException w:name="Dark List" w:semiHidden="0" w:uiPriority="70" w:unhideWhenUsed="0"/>
-    <w:lsdException w:name="Colorful Shading" w:semiHidden="0" w:uiPriority="71" w:unhideWhenUsed="0"/>
-    <w:lsdException w:name="Colorful List" w:semiHidden="0" w:uiPriority="72" w:unhideWhenUsed="0"/>
-    <w:lsdException w:name="Colorful Grid" w:semiHidden="0" w:uiPriority="73" w:unhideWhenUsed="0"/>
-    <w:lsdException w:name="Light Shading Accent 1" w:semiHidden="0" w:uiPriority="60" w:unhideWhenUsed="0"/>
-    <w:lsdException w:name="Light List Accent 1" w:semiHidden="0" w:uiPriority="61" w:unhideWhenUsed="0"/>
-    <w:lsdException w:name="Light Grid Accent 1" w:semiHidden="0" w:uiPriority="62" w:unhideWhenUsed="0"/>
-    <w:lsdException w:name="Medium Shading 1 Accent 1" w:semiHidden="0" w:uiPriority="63" w:unhideWhenUsed="0"/>
-    <w:lsdException w:name="Medium Shading 2 Accent 1" w:semiHidden="0" w:uiPriority="64" w:unhideWhenUsed="0"/>
-    <w:lsdException w:name="Medium List 1 Accent 1" w:semiHidden="0" w:uiPriority="65" w:unhideWhenUsed="0"/>
-    <w:lsdException w:name="Revision" w:unhideWhenUsed="0"/>
-    <w:lsdException w:name="List Paragraph" w:semiHidden="0" w:uiPriority="34" w:unhideWhenUsed="0" w:qFormat="1"/>
-    <w:lsdException w:name="Quote" w:semiHidden="0" w:uiPriority="29" w:unhideWhenUsed="0" w:qFormat="1"/>
-    <w:lsdException w:name="Intense Quote" w:semiHidden="0" w:uiPriority="30" w:unhideWhenUsed="0" w:qFormat="1"/>
-    <w:lsdException w:name="Medium List 2 Accent 1" w:semiHidden="0" w:uiPriority="66" w:unhideWhenUsed="0"/>
-    <w:lsdException w:name="Medium Grid 1 Accent 1" w:semiHidden="0" w:uiPriority="67" w:unhideWhenUsed="0"/>
-    <w:lsdException w:name="Medium Grid 2 Accent 1" w:semiHidden="0" w:uiPriority="68" w:unhideWhenUsed="0"/>
-    <w:lsdException w:name="Medium Grid 3 Accent 1" w:semiHidden="0" w:uiPriority="69" w:unhideWhenUsed="0"/>
-    <w:lsdException w:name="Dark List Accent 1" w:semiHidden="0" w:uiPriority="70" w:unhideWhenUsed="0"/>
-    <w:lsdException w:name="Colorful Shading Accent 1" w:semiHidden="0" w:uiPriority="71" w:unhideWhenUsed="0"/>
-    <w:lsdException w:name="Colorful List Accent 1" w:semiHidden="0" w:uiPriority="72" w:unhideWhenUsed="0"/>
-    <w:lsdException w:name="Colorful Grid Accent 1" w:semiHidden="0" w:uiPriority="73" w:unhideWhenUsed="0"/>
-    <w:lsdException w:name="Light Shading Accent 2" w:semiHidden="0" w:uiPriority="60" w:unhideWhenUsed="0"/>
-    <w:lsdException w:name="Light List Accent 2" w:semiHidden="0" w:uiPriority="61" w:unhideWhenUsed="0"/>
-    <w:lsdException w:name="Light Grid Accent 2" w:semiHidden="0" w:uiPriority="62" w:unhideWhenUsed="0"/>
-    <w:lsdException w:name="Medium Shading 1 Accent 2" w:semiHidden="0" w:uiPriority="63" w:unhideWhenUsed="0"/>
-    <w:lsdException w:name="Medium Shading 2 Accent 2" w:semiHidden="0" w:uiPriority="64" w:unhideWhenUsed="0"/>
-    <w:lsdException w:name="Medium List 1 Accent 2" w:semiHidden="0" w:uiPriority="65" w:unhideWhenUsed="0"/>
-    <w:lsdException w:name="Medium List 2 Accent 2" w:semiHidden="0" w:uiPriority="66" w:unhideWhenUsed="0"/>
-    <w:lsdException w:name="Medium Grid 1 Accent 2" w:semiHidden="0" w:uiPriority="67" w:unhideWhenUsed="0"/>
-    <w:lsdException w:name="Medium Grid 2 Accent 2" w:semiHidden="0" w:uiPriority="68" w:unhideWhenUsed="0"/>
-    <w:lsdException w:name="Medium Grid 3 Accent 2" w:semiHidden="0" w:uiPriority="69" w:unhideWhenUsed="0"/>
-    <w:lsdException w:name="Dark List Accent 2" w:semiHidden="0" w:uiPriority="70" w:unhideWhenUsed="0"/>
-    <w:lsdException w:name="Colorful Shading Accent 2" w:semiHidden="0" w:uiPriority="71" w:unhideWhenUsed="0"/>
-    <w:lsdException w:name="Colorful List Accent 2" w:semiHidden="0" w:uiPriority="72" w:unhideWhenUsed="0"/>
-    <w:lsdException w:name="Colorful Grid Accent 2" w:semiHidden="0" w:uiPriority="73" w:unhideWhenUsed="0"/>
-    <w:lsdException w:name="Light Shading Accent 3" w:semiHidden="0" w:uiPriority="60" w:unhideWhenUsed="0"/>
-    <w:lsdException w:name="Light List Accent 3" w:semiHidden="0" w:uiPriority="61" w:unhideWhenUsed="0"/>
-    <w:lsdException w:name="Light Grid Accent 3" w:semiHidden="0" w:uiPriority="62" w:unhideWhenUsed="0"/>
-    <w:lsdException w:name="Medium Shading 1 Accent 3" w:semiHidden="0" w:uiPriority="63" w:unhideWhenUsed="0"/>
-    <w:lsdException w:name="Medium Shading 2 Accent 3" w:semiHidden="0" w:uiPriority="64" w:unhideWhenUsed="0"/>
-    <w:lsdException w:name="Medium List 1 Accent 3" w:semiHidden="0" w:uiPriority="65" w:unhideWhenUsed="0"/>
-    <w:lsdException w:name="Medium List 2 Accent 3" w:semiHidden="0" w:uiPriority="66" w:unhideWhenUsed="0"/>
-    <w:lsdException w:name="Medium Grid 1 Accent 3" w:semiHidden="0" w:uiPriority="67" w:unhideWhenUsed="0"/>
-    <w:lsdException w:name="Medium Grid 2 Accent 3" w:semiHidden="0" w:uiPriority="68" w:unhideWhenUsed="0"/>
-    <w:lsdException w:name="Medium Grid 3 Accent 3" w:semiHidden="0" w:uiPriority="69" w:unhideWhenUsed="0"/>
-    <w:lsdException w:name="Dark List Accent 3" w:semiHidden="0" w:uiPriority="70" w:unhideWhenUsed="0"/>
-    <w:lsdException w:name="Colorful Shading Accent 3" w:semiHidden="0" w:uiPriority="71" w:unhideWhenUsed="0"/>
-    <w:lsdException w:name="Colorful List Accent 3" w:semiHidden="0" w:uiPriority="72" w:unhideWhenUsed="0"/>
-    <w:lsdException w:name="Colorful Grid Accent 3" w:semiHidden="0" w:uiPriority="73" w:unhideWhenUsed="0"/>
-    <w:lsdException w:name="Light Shading Accent 4" w:semiHidden="0" w:uiPriority="60" w:unhideWhenUsed="0"/>
-    <w:lsdException w:name="Light List Accent 4" w:semiHidden="0" w:uiPriority="61" w:unhideWhenUsed="0"/>
-    <w:lsdException w:name="Light Grid Accent 4" w:semiHidden="0" w:uiPriority="62" w:unhideWhenUsed="0"/>
-    <w:lsdException w:name="Medium Shading 1 Accent 4" w:semiHidden="0" w:uiPriority="63" w:unhideWhenUsed="0"/>
-    <w:lsdException w:name="Medium Shading 2 Accent 4" w:semiHidden="0" w:uiPriority="64" w:unhideWhenUsed="0"/>
-    <w:lsdException w:name="Medium List 1 Accent 4" w:semiHidden="0" w:uiPriority="65" w:unhideWhenUsed="0"/>
-    <w:lsdException w:name="Medium List 2 Accent 4" w:semiHidden="0" w:uiPriority="66" w:unhideWhenUsed="0"/>
-    <w:lsdException w:name="Medium Grid 1 Accent 4" w:semiHidden="0" w:uiPriority="67" w:unhideWhenUsed="0"/>
-    <w:lsdException w:name="Medium Grid 2 Accent 4" w:semiHidden="0" w:uiPriority="68" w:unhideWhenUsed="0"/>
-    <w:lsdException w:name="Medium Grid 3 Accent 4" w:semiHidden="0" w:uiPriority="69" w:unhideWhenUsed="0"/>
-    <w:lsdException w:name="Dark List Accent 4" w:semiHidden="0" w:uiPriority="70" w:unhideWhenUsed="0"/>
-    <w:lsdException w:name="Colorful Shading Accent 4" w:semiHidden="0" w:uiPriority="71" w:unhideWhenUsed="0"/>
-    <w:lsdException w:name="Colorful List Accent 4" w:semiHidden="0" w:uiPriority="72" w:unhideWhenUsed="0"/>
-    <w:lsdException w:name="Colorful Grid Accent 4" w:semiHidden="0" w:uiPriority="73" w:unhideWhenUsed="0"/>
-    <w:lsdException w:name="Light Shading Accent 5" w:semiHidden="0" w:uiPriority="60" w:unhideWhenUsed="0"/>
-    <w:lsdException w:name="Light List Accent 5" w:semiHidden="0" w:uiPriority="61" w:unhideWhenUsed="0"/>
-    <w:lsdException w:name="Light Grid Accent 5" w:semiHidden="0" w:uiPriority="62" w:unhideWhenUsed="0"/>
-    <w:lsdException w:name="Medium Shading 1 Accent 5" w:semiHidden="0" w:uiPriority="63" w:unhideWhenUsed="0"/>
-    <w:lsdException w:name="Medium Shading 2 Accent 5" w:semiHidden="0" w:uiPriority="64" w:unhideWhenUsed="0"/>
-    <w:lsdException w:name="Medium List 1 Accent 5" w:semiHidden="0" w:uiPriority="65" w:unhideWhenUsed="0"/>
-    <w:lsdException w:name="Medium List 2 Accent 5" w:semiHidden="0" w:uiPriority="66" w:unhideWhenUsed="0"/>
-    <w:lsdException w:name="Medium Grid 1 Accent 5" w:semiHidden="0" w:uiPriority="67" w:unhideWhenUsed="0"/>
-    <w:lsdException w:name="Medium Grid 2 Accent 5" w:semiHidden="0" w:uiPriority="68" w:unhideWhenUsed="0"/>
-    <w:lsdException w:name="Medium Grid 3 Accent 5" w:semiHidden="0" w:uiPriority="69" w:unhideWhenUsed="0"/>
-    <w:lsdException w:name="Dark List Accent 5" w:semiHidden="0" w:uiPriority="70" w:unhideWhenUsed="0"/>
-    <w:lsdException w:name="Colorful Shading Accent 5" w:semiHidden="0" w:uiPriority="71" w:unhideWhenUsed="0"/>
-    <w:lsdException w:name="Colorful List Accent 5" w:semiHidden="0" w:uiPriority="72" w:unhideWhenUsed="0"/>
-    <w:lsdException w:name="Colorful Grid Accent 5" w:semiHidden="0" w:uiPriority="73" w:unhideWhenUsed="0"/>
-    <w:lsdException w:name="Light Shading Accent 6" w:semiHidden="0" w:uiPriority="60" w:unhideWhenUsed="0"/>
-    <w:lsdException w:name="Light List Accent 6" w:semiHidden="0" w:uiPriority="61" w:unhideWhenUsed="0"/>
-    <w:lsdException w:name="Light Grid Accent 6" w:semiHidden="0" w:uiPriority="62" w:unhideWhenUsed="0"/>
-    <w:lsdException w:name="Medium Shading 1 Accent 6" w:semiHidden="0" w:uiPriority="63" w:unhideWhenUsed="0"/>
-    <w:lsdException w:name="Medium Shading 2 Accent 6" w:semiHidden="0" w:uiPriority="64" w:unhideWhenUsed="0"/>
-    <w:lsdException w:name="Medium List 1 Accent 6" w:semiHidden="0" w:uiPriority="65" w:unhideWhenUsed="0"/>
-    <w:lsdException w:name="Medium List 2 Accent 6" w:semiHidden="0" w:uiPriority="66" w:unhideWhenUsed="0"/>
-    <w:lsdException w:name="Medium Grid 1 Accent 6" w:semiHidden="0" w:uiPriority="67" w:unhideWhenUsed="0"/>
-    <w:lsdException w:name="Medium Grid 2 Accent 6" w:semiHidden="0" w:uiPriority="68" w:unhideWhenUsed="0"/>
-    <w:lsdException w:name="Medium Grid 3 Accent 6" w:semiHidden="0" w:uiPriority="69" w:unhideWhenUsed="0"/>
-    <w:lsdException w:name="Dark List Accent 6" w:semiHidden="0" w:uiPriority="70" w:unhideWhenUsed="0"/>
-    <w:lsdException w:name="Colorful Shading Accent 6" w:semiHidden="0" w:uiPriority="71" w:unhideWhenUsed="0"/>
-    <w:lsdException w:name="Colorful List Accent 6" w:semiHidden="0" w:uiPriority="72" w:unhideWhenUsed="0"/>
-    <w:lsdException w:name="Colorful Grid Accent 6" w:semiHidden="0" w:uiPriority="73" w:unhideWhenUsed="0"/>
-    <w:lsdException w:name="Subtle Emphasis" w:semiHidden="0" w:uiPriority="19" w:unhideWhenUsed="0" w:qFormat="1"/>
-    <w:lsdException w:name="Intense Emphasis" w:semiHidden="0" w:uiPriority="21" w:unhideWhenUsed="0" w:qFormat="1"/>
-    <w:lsdException w:name="Subtle Reference" w:semiHidden="0" w:uiPriority="31" w:unhideWhenUsed="0" w:qFormat="1"/>
-    <w:lsdException w:name="Intense Reference" w:semiHidden="0" w:uiPriority="32" w:unhideWhenUsed="0" w:qFormat="1"/>
-    <w:lsdException w:name="Book Title" w:semiHidden="0" w:uiPriority="33" w:unhideWhenUsed="0" w:qFormat="1"/>
-    <w:lsdException w:name="Bibliography" w:uiPriority="37"/>
-    <w:lsdException w:name="TOC Heading" w:uiPriority="39" w:qFormat="1"/>
+  <w:latentStyles w:defLockedState="0" w:defUIPriority="99" w:defSemiHidden="0" w:defUnhideWhenUsed="0" w:defQFormat="0" w:count="374">
+    <w:lsdException w:name="Normal" w:uiPriority="0" w:qFormat="1"/>
+    <w:lsdException w:name="heading 1" w:uiPriority="9" w:qFormat="1"/>
+    <w:lsdException w:name="heading 2" w:semiHidden="1" w:uiPriority="9" w:unhideWhenUsed="1" w:qFormat="1"/>
+    <w:lsdException w:name="heading 3" w:semiHidden="1" w:uiPriority="9" w:unhideWhenUsed="1" w:qFormat="1"/>
+    <w:lsdException w:name="heading 4" w:semiHidden="1" w:uiPriority="9" w:unhideWhenUsed="1" w:qFormat="1"/>
+    <w:lsdException w:name="heading 5" w:semiHidden="1" w:uiPriority="9" w:unhideWhenUsed="1" w:qFormat="1"/>
+    <w:lsdException w:name="heading 6" w:semiHidden="1" w:uiPriority="9" w:unhideWhenUsed="1" w:qFormat="1"/>
+    <w:lsdException w:name="heading 7" w:semiHidden="1" w:uiPriority="9" w:unhideWhenUsed="1" w:qFormat="1"/>
+    <w:lsdException w:name="heading 8" w:semiHidden="1" w:uiPriority="9" w:unhideWhenUsed="1" w:qFormat="1"/>
+    <w:lsdException w:name="heading 9" w:semiHidden="1" w:uiPriority="9" w:unhideWhenUsed="1" w:qFormat="1"/>
+    <w:lsdException w:name="index 1" w:semiHidden="1" w:unhideWhenUsed="1"/>
+    <w:lsdException w:name="index 2" w:semiHidden="1" w:unhideWhenUsed="1"/>
+    <w:lsdException w:name="index 3" w:semiHidden="1" w:unhideWhenUsed="1"/>
+    <w:lsdException w:name="index 4" w:semiHidden="1" w:unhideWhenUsed="1"/>
+    <w:lsdException w:name="index 5" w:semiHidden="1" w:unhideWhenUsed="1"/>
+    <w:lsdException w:name="index 6" w:semiHidden="1" w:unhideWhenUsed="1"/>
+    <w:lsdException w:name="index 7" w:semiHidden="1" w:unhideWhenUsed="1"/>
+    <w:lsdException w:name="index 8" w:semiHidden="1" w:unhideWhenUsed="1"/>
+    <w:lsdException w:name="index 9" w:semiHidden="1" w:unhideWhenUsed="1"/>
+    <w:lsdException w:name="toc 1" w:semiHidden="1" w:uiPriority="39" w:unhideWhenUsed="1"/>
+    <w:lsdException w:name="toc 2" w:semiHidden="1" w:uiPriority="39" w:unhideWhenUsed="1"/>
+    <w:lsdException w:name="toc 3" w:semiHidden="1" w:uiPriority="39" w:unhideWhenUsed="1"/>
+    <w:lsdException w:name="toc 4" w:semiHidden="1" w:uiPriority="39" w:unhideWhenUsed="1"/>
+    <w:lsdException w:name="toc 5" w:semiHidden="1" w:uiPriority="39" w:unhideWhenUsed="1"/>
+    <w:lsdException w:name="toc 6" w:semiHidden="1" w:uiPriority="39" w:unhideWhenUsed="1"/>
+    <w:lsdException w:name="toc 7" w:semiHidden="1" w:uiPriority="39" w:unhideWhenUsed="1"/>
+    <w:lsdException w:name="toc 8" w:semiHidden="1" w:uiPriority="39" w:unhideWhenUsed="1"/>
+    <w:lsdException w:name="toc 9" w:semiHidden="1" w:uiPriority="39" w:unhideWhenUsed="1"/>
+    <w:lsdException w:name="Normal Indent" w:semiHidden="1" w:unhideWhenUsed="1"/>
+    <w:lsdException w:name="footnote text" w:semiHidden="1" w:unhideWhenUsed="1"/>
+    <w:lsdException w:name="annotation text" w:semiHidden="1" w:unhideWhenUsed="1"/>
+    <w:lsdException w:name="header" w:semiHidden="1" w:unhideWhenUsed="1"/>
+    <w:lsdException w:name="footer" w:semiHidden="1" w:unhideWhenUsed="1"/>
+    <w:lsdException w:name="index heading" w:semiHidden="1" w:unhideWhenUsed="1"/>
+    <w:lsdException w:name="caption" w:semiHidden="1" w:uiPriority="35" w:unhideWhenUsed="1" w:qFormat="1"/>
+    <w:lsdException w:name="table of figures" w:semiHidden="1" w:unhideWhenUsed="1"/>
+    <w:lsdException w:name="envelope address" w:semiHidden="1" w:unhideWhenUsed="1"/>
+    <w:lsdException w:name="envelope return" w:semiHidden="1" w:unhideWhenUsed="1"/>
+    <w:lsdException w:name="footnote reference" w:semiHidden="1" w:unhideWhenUsed="1"/>
+    <w:lsdException w:name="annotation reference" w:semiHidden="1" w:unhideWhenUsed="1"/>
+    <w:lsdException w:name="line number" w:semiHidden="1" w:unhideWhenUsed="1"/>
+    <w:lsdException w:name="page number" w:semiHidden="1" w:unhideWhenUsed="1"/>
+    <w:lsdException w:name="endnote reference" w:semiHidden="1" w:unhideWhenUsed="1"/>
+    <w:lsdException w:name="endnote text" w:semiHidden="1" w:unhideWhenUsed="1"/>
+    <w:lsdException w:name="table of authorities" w:semiHidden="1" w:unhideWhenUsed="1"/>
+    <w:lsdException w:name="macro" w:semiHidden="1" w:unhideWhenUsed="1"/>
+    <w:lsdException w:name="toa heading" w:semiHidden="1" w:unhideWhenUsed="1"/>
+    <w:lsdException w:name="List" w:semiHidden="1" w:unhideWhenUsed="1"/>
+    <w:lsdException w:name="List Bullet" w:semiHidden="1" w:unhideWhenUsed="1"/>
+    <w:lsdException w:name="List Number" w:semiHidden="1" w:unhideWhenUsed="1"/>
+    <w:lsdException w:name="List 2" w:semiHidden="1" w:unhideWhenUsed="1"/>
+    <w:lsdException w:name="List 3" w:semiHidden="1" w:unhideWhenUsed="1"/>
+    <w:lsdException w:name="List 4" w:semiHidden="1" w:unhideWhenUsed="1"/>
+    <w:lsdException w:name="List 5" w:semiHidden="1" w:unhideWhenUsed="1"/>
+    <w:lsdException w:name="List Bullet 2" w:semiHidden="1" w:unhideWhenUsed="1"/>
+    <w:lsdException w:name="List Bullet 3" w:semiHidden="1" w:unhideWhenUsed="1"/>
+    <w:lsdException w:name="List Bullet 4" w:semiHidden="1" w:unhideWhenUsed="1"/>
+    <w:lsdException w:name="List Bullet 5" w:semiHidden="1" w:unhideWhenUsed="1"/>
+    <w:lsdException w:name="List Number 2" w:semiHidden="1" w:unhideWhenUsed="1"/>
+    <w:lsdException w:name="List Number 3" w:semiHidden="1" w:unhideWhenUsed="1"/>
+    <w:lsdException w:name="List Number 4" w:semiHidden="1" w:unhideWhenUsed="1"/>
+    <w:lsdException w:name="List Number 5" w:semiHidden="1" w:unhideWhenUsed="1"/>
+    <w:lsdException w:name="Title" w:uiPriority="10" w:qFormat="1"/>
+    <w:lsdException w:name="Closing" w:semiHidden="1" w:unhideWhenUsed="1"/>
+    <w:lsdException w:name="Signature" w:semiHidden="1" w:unhideWhenUsed="1"/>
+    <w:lsdException w:name="Default Paragraph Font" w:semiHidden="1" w:uiPriority="1" w:unhideWhenUsed="1"/>
+    <w:lsdException w:name="Body Text" w:semiHidden="1" w:unhideWhenUsed="1"/>
+    <w:lsdException w:name="Body Text Indent" w:semiHidden="1" w:unhideWhenUsed="1"/>
+    <w:lsdException w:name="List Continue" w:semiHidden="1" w:unhideWhenUsed="1"/>
+    <w:lsdException w:name="List Continue 2" w:semiHidden="1" w:unhideWhenUsed="1"/>
+    <w:lsdException w:name="List Continue 3" w:semiHidden="1" w:unhideWhenUsed="1"/>
+    <w:lsdException w:name="List Continue 4" w:semiHidden="1" w:unhideWhenUsed="1"/>
+    <w:lsdException w:name="List Continue 5" w:semiHidden="1" w:unhideWhenUsed="1"/>
+    <w:lsdException w:name="Message Header" w:semiHidden="1" w:unhideWhenUsed="1"/>
+    <w:lsdException w:name="Subtitle" w:uiPriority="11" w:qFormat="1"/>
+    <w:lsdException w:name="Salutation" w:semiHidden="1" w:unhideWhenUsed="1"/>
+    <w:lsdException w:name="Date" w:semiHidden="1" w:unhideWhenUsed="1"/>
+    <w:lsdException w:name="Body Text First Indent" w:semiHidden="1" w:unhideWhenUsed="1"/>
+    <w:lsdException w:name="Body Text First Indent 2" w:semiHidden="1" w:unhideWhenUsed="1"/>
+    <w:lsdException w:name="Note Heading" w:semiHidden="1" w:unhideWhenUsed="1"/>
+    <w:lsdException w:name="Body Text 2" w:semiHidden="1" w:unhideWhenUsed="1"/>
+    <w:lsdException w:name="Body Text 3" w:semiHidden="1" w:unhideWhenUsed="1"/>
+    <w:lsdException w:name="Body Text Indent 2" w:semiHidden="1" w:unhideWhenUsed="1"/>
+    <w:lsdException w:name="Body Text Indent 3" w:semiHidden="1" w:unhideWhenUsed="1"/>
+    <w:lsdException w:name="Block Text" w:semiHidden="1" w:unhideWhenUsed="1"/>
+    <w:lsdException w:name="Hyperlink" w:semiHidden="1" w:unhideWhenUsed="1"/>
+    <w:lsdException w:name="FollowedHyperlink" w:semiHidden="1" w:unhideWhenUsed="1"/>
+    <w:lsdException w:name="Strong" w:uiPriority="22" w:qFormat="1"/>
+    <w:lsdException w:name="Emphasis" w:uiPriority="20" w:qFormat="1"/>
+    <w:lsdException w:name="Document Map" w:semiHidden="1" w:unhideWhenUsed="1"/>
+    <w:lsdException w:name="Plain Text" w:semiHidden="1" w:unhideWhenUsed="1"/>
+    <w:lsdException w:name="E-mail Signature" w:semiHidden="1" w:unhideWhenUsed="1"/>
+    <w:lsdException w:name="HTML Top of Form" w:semiHidden="1" w:unhideWhenUsed="1"/>
+    <w:lsdException w:name="HTML Bottom of Form" w:semiHidden="1" w:unhideWhenUsed="1"/>
+    <w:lsdException w:name="Normal (Web)" w:semiHidden="1" w:unhideWhenUsed="1"/>
+    <w:lsdException w:name="HTML Acronym" w:semiHidden="1" w:unhideWhenUsed="1"/>
+    <w:lsdException w:name="HTML Address" w:semiHidden="1" w:unhideWhenUsed="1"/>
+    <w:lsdException w:name="HTML Cite" w:semiHidden="1" w:unhideWhenUsed="1"/>
+    <w:lsdException w:name="HTML Code" w:semiHidden="1" w:unhideWhenUsed="1"/>
+    <w:lsdException w:name="HTML Definition" w:semiHidden="1" w:unhideWhenUsed="1"/>
+    <w:lsdException w:name="HTML Keyboard" w:semiHidden="1" w:unhideWhenUsed="1"/>
+    <w:lsdException w:name="HTML Preformatted" w:semiHidden="1" w:unhideWhenUsed="1"/>
+    <w:lsdException w:name="HTML Sample" w:semiHidden="1" w:unhideWhenUsed="1"/>
+    <w:lsdException w:name="HTML Typewriter" w:semiHidden="1" w:unhideWhenUsed="1"/>
+    <w:lsdException w:name="HTML Variable" w:semiHidden="1" w:unhideWhenUsed="1"/>
+    <w:lsdException w:name="Normal Table" w:semiHidden="1" w:unhideWhenUsed="1"/>
+    <w:lsdException w:name="annotation subject" w:semiHidden="1" w:unhideWhenUsed="1"/>
+    <w:lsdException w:name="No List" w:semiHidden="1" w:unhideWhenUsed="1"/>
+    <w:lsdException w:name="Outline List 1" w:semiHidden="1" w:unhideWhenUsed="1"/>
+    <w:lsdException w:name="Outline List 2" w:semiHidden="1" w:unhideWhenUsed="1"/>
+    <w:lsdException w:name="Outline List 3" w:semiHidden="1" w:unhideWhenUsed="1"/>
+    <w:lsdException w:name="Table Simple 1" w:semiHidden="1" w:unhideWhenUsed="1"/>
+    <w:lsdException w:name="Table Simple 2" w:semiHidden="1" w:unhideWhenUsed="1"/>
+    <w:lsdException w:name="Table Simple 3" w:semiHidden="1" w:unhideWhenUsed="1"/>
+    <w:lsdException w:name="Table Classic 1" w:semiHidden="1" w:unhideWhenUsed="1"/>
+    <w:lsdException w:name="Table Classic 2" w:semiHidden="1" w:unhideWhenUsed="1"/>
+    <w:lsdException w:name="Table Classic 3" w:semiHidden="1" w:unhideWhenUsed="1"/>
+    <w:lsdException w:name="Table Classic 4" w:semiHidden="1" w:unhideWhenUsed="1"/>
+    <w:lsdException w:name="Table Colorful 1" w:semiHidden="1" w:unhideWhenUsed="1"/>
+    <w:lsdException w:name="Table Colorful 2" w:semiHidden="1" w:unhideWhenUsed="1"/>
+    <w:lsdException w:name="Table Colorful 3" w:semiHidden="1" w:unhideWhenUsed="1"/>
+    <w:lsdException w:name="Table Columns 1" w:semiHidden="1" w:unhideWhenUsed="1"/>
+    <w:lsdException w:name="Table Columns 2" w:semiHidden="1" w:unhideWhenUsed="1"/>
+    <w:lsdException w:name="Table Columns 3" w:semiHidden="1" w:unhideWhenUsed="1"/>
+    <w:lsdException w:name="Table Columns 4" w:semiHidden="1" w:unhideWhenUsed="1"/>
+    <w:lsdException w:name="Table Columns 5" w:semiHidden="1" w:unhideWhenUsed="1"/>
+    <w:lsdException w:name="Table Grid 1" w:semiHidden="1" w:unhideWhenUsed="1"/>
+    <w:lsdException w:name="Table Grid 2" w:semiHidden="1" w:unhideWhenUsed="1"/>
+    <w:lsdException w:name="Table Grid 3" w:semiHidden="1" w:unhideWhenUsed="1"/>
+    <w:lsdException w:name="Table Grid 4" w:semiHidden="1" w:unhideWhenUsed="1"/>
+    <w:lsdException w:name="Table Grid 5" w:semiHidden="1" w:unhideWhenUsed="1"/>
+    <w:lsdException w:name="Table Grid 6" w:semiHidden="1" w:unhideWhenUsed="1"/>
+    <w:lsdException w:name="Table Grid 7" w:semiHidden="1" w:unhideWhenUsed="1"/>
+    <w:lsdException w:name="Table Grid 8" w:semiHidden="1" w:unhideWhenUsed="1"/>
+    <w:lsdException w:name="Table List 1" w:semiHidden="1" w:unhideWhenUsed="1"/>
+    <w:lsdException w:name="Table List 2" w:semiHidden="1" w:unhideWhenUsed="1"/>
+    <w:lsdException w:name="Table List 3" w:semiHidden="1" w:unhideWhenUsed="1"/>
+    <w:lsdException w:name="Table List 4" w:semiHidden="1" w:unhideWhenUsed="1"/>
+    <w:lsdException w:name="Table List 5" w:semiHidden="1" w:unhideWhenUsed="1"/>
+    <w:lsdException w:name="Table List 6" w:semiHidden="1" w:unhideWhenUsed="1"/>
+    <w:lsdException w:name="Table List 7" w:semiHidden="1" w:unhideWhenUsed="1"/>
+    <w:lsdException w:name="Table List 8" w:semiHidden="1" w:unhideWhenUsed="1"/>
+    <w:lsdException w:name="Table 3D effects 1" w:semiHidden="1" w:unhideWhenUsed="1"/>
+    <w:lsdException w:name="Table 3D effects 2" w:semiHidden="1" w:unhideWhenUsed="1"/>
+    <w:lsdException w:name="Table 3D effects 3" w:semiHidden="1" w:unhideWhenUsed="1"/>
+    <w:lsdException w:name="Table Contemporary" w:semiHidden="1" w:unhideWhenUsed="1"/>
+    <w:lsdException w:name="Table Elegant" w:semiHidden="1" w:unhideWhenUsed="1"/>
+    <w:lsdException w:name="Table Professional" w:semiHidden="1" w:unhideWhenUsed="1"/>
+    <w:lsdException w:name="Table Subtle 1" w:semiHidden="1" w:unhideWhenUsed="1"/>
+    <w:lsdException w:name="Table Subtle 2" w:semiHidden="1" w:unhideWhenUsed="1"/>
+    <w:lsdException w:name="Table Web 1" w:semiHidden="1" w:unhideWhenUsed="1"/>
+    <w:lsdException w:name="Table Web 2" w:semiHidden="1" w:unhideWhenUsed="1"/>
+    <w:lsdException w:name="Table Web 3" w:semiHidden="1" w:unhideWhenUsed="1"/>
+    <w:lsdException w:name="Balloon Text" w:semiHidden="1" w:unhideWhenUsed="1"/>
+    <w:lsdException w:name="Table Grid" w:semiHidden="1" w:uiPriority="39" w:unhideWhenUsed="1"/>
+    <w:lsdException w:name="Table Theme" w:semiHidden="1" w:unhideWhenUsed="1"/>
+    <w:lsdException w:name="Placeholder Text" w:semiHidden="1"/>
+    <w:lsdException w:name="No Spacing" w:uiPriority="1" w:qFormat="1"/>
+    <w:lsdException w:name="Light Shading" w:uiPriority="60"/>
+    <w:lsdException w:name="Light List" w:uiPriority="61"/>
+    <w:lsdException w:name="Light Grid" w:uiPriority="62"/>
+    <w:lsdException w:name="Medium Shading 1" w:uiPriority="63"/>
+    <w:lsdException w:name="Medium Shading 2" w:uiPriority="64"/>
+    <w:lsdException w:name="Medium List 1" w:uiPriority="65"/>
+    <w:lsdException w:name="Medium List 2" w:uiPriority="66"/>
+    <w:lsdException w:name="Medium Grid 1" w:uiPriority="67"/>
+    <w:lsdException w:name="Medium Grid 2" w:uiPriority="68"/>
+    <w:lsdException w:name="Medium Grid 3" w:uiPriority="69"/>
+    <w:lsdException w:name="Dark List" w:uiPriority="70"/>
+    <w:lsdException w:name="Colorful Shading" w:uiPriority="71"/>
+    <w:lsdException w:name="Colorful List" w:uiPriority="72"/>
+    <w:lsdException w:name="Colorful Grid" w:uiPriority="73"/>
+    <w:lsdException w:name="Light Shading Accent 1" w:uiPriority="60"/>
+    <w:lsdException w:name="Light List Accent 1" w:uiPriority="61"/>
+    <w:lsdException w:name="Light Grid Accent 1" w:uiPriority="62"/>
+    <w:lsdException w:name="Medium Shading 1 Accent 1" w:uiPriority="63"/>
+    <w:lsdException w:name="Medium Shading 2 Accent 1" w:uiPriority="64"/>
+    <w:lsdException w:name="Medium List 1 Accent 1" w:uiPriority="65"/>
+    <w:lsdException w:name="Revision" w:semiHidden="1"/>
+    <w:lsdException w:name="List Paragraph" w:uiPriority="34" w:qFormat="1"/>
+    <w:lsdException w:name="Quote" w:uiPriority="29" w:qFormat="1"/>
+    <w:lsdException w:name="Intense Quote" w:uiPriority="30" w:qFormat="1"/>
+    <w:lsdException w:name="Medium List 2 Accent 1" w:uiPriority="66"/>
+    <w:lsdException w:name="Medium Grid 1 Accent 1" w:uiPriority="67"/>
+    <w:lsdException w:name="Medium Grid 2 Accent 1" w:uiPriority="68"/>
+    <w:lsdException w:name="Medium Grid 3 Accent 1" w:uiPriority="69"/>
+    <w:lsdException w:name="Dark List Accent 1" w:uiPriority="70"/>
+    <w:lsdException w:name="Colorful Shading Accent 1" w:uiPriority="71"/>
+    <w:lsdException w:name="Colorful List Accent 1" w:uiPriority="72"/>
+    <w:lsdException w:name="Colorful Grid Accent 1" w:uiPriority="73"/>
+    <w:lsdException w:name="Light Shading Accent 2" w:uiPriority="60"/>
+    <w:lsdException w:name="Light List Accent 2" w:uiPriority="61"/>
+    <w:lsdException w:name="Light Grid Accent 2" w:uiPriority="62"/>
+    <w:lsdException w:name="Medium Shading 1 Accent 2" w:uiPriority="63"/>
+    <w:lsdException w:name="Medium Shading 2 Accent 2" w:uiPriority="64"/>
+    <w:lsdException w:name="Medium List 1 Accent 2" w:uiPriority="65"/>
+    <w:lsdException w:name="Medium List 2 Accent 2" w:uiPriority="66"/>
+    <w:lsdException w:name="Medium Grid 1 Accent 2" w:uiPriority="67"/>
+    <w:lsdException w:name="Medium Grid 2 Accent 2" w:uiPriority="68"/>
+    <w:lsdException w:name="Medium Grid 3 Accent 2" w:uiPriority="69"/>
+    <w:lsdException w:name="Dark List Accent 2" w:uiPriority="70"/>
+    <w:lsdException w:name="Colorful Shading Accent 2" w:uiPriority="71"/>
+    <w:lsdException w:name="Colorful List Accent 2" w:uiPriority="72"/>
+    <w:lsdException w:name="Colorful Grid Accent 2" w:uiPriority="73"/>
+    <w:lsdException w:name="Light Shading Accent 3" w:uiPriority="60"/>
+    <w:lsdException w:name="Light List Accent 3" w:uiPriority="61"/>
+    <w:lsdException w:name="Light Grid Accent 3" w:uiPriority="62"/>
+    <w:lsdException w:name="Medium Shading 1 Accent 3" w:uiPriority="63"/>
+    <w:lsdException w:name="Medium Shading 2 Accent 3" w:uiPriority="64"/>
+    <w:lsdException w:name="Medium List 1 Accent 3" w:uiPriority="65"/>
+    <w:lsdException w:name="Medium List 2 Accent 3" w:uiPriority="66"/>
+    <w:lsdException w:name="Medium Grid 1 Accent 3" w:uiPriority="67"/>
+    <w:lsdException w:name="Medium Grid 2 Accent 3" w:uiPriority="68"/>
+    <w:lsdException w:name="Medium Grid 3 Accent 3" w:uiPriority="69"/>
+    <w:lsdException w:name="Dark List Accent 3" w:uiPriority="70"/>
+    <w:lsdException w:name="Colorful Shading Accent 3" w:uiPriority="71"/>
+    <w:lsdException w:name="Colorful List Accent 3" w:uiPriority="72"/>
+    <w:lsdException w:name="Colorful Grid Accent 3" w:uiPriority="73"/>
+    <w:lsdException w:name="Light Shading Accent 4" w:uiPriority="60"/>
+    <w:lsdException w:name="Light List Accent 4" w:uiPriority="61"/>
+    <w:lsdException w:name="Light Grid Accent 4" w:uiPriority="62"/>
+    <w:lsdException w:name="Medium Shading 1 Accent 4" w:uiPriority="63"/>
+    <w:lsdException w:name="Medium Shading 2 Accent 4" w:uiPriority="64"/>
+    <w:lsdException w:name="Medium List 1 Accent 4" w:uiPriority="65"/>
+    <w:lsdException w:name="Medium List 2 Accent 4" w:uiPriority="66"/>
+    <w:lsdException w:name="Medium Grid 1 Accent 4" w:uiPriority="67"/>
+    <w:lsdException w:name="Medium Grid 2 Accent 4" w:uiPriority="68"/>
+    <w:lsdException w:name="Medium Grid 3 Accent 4" w:uiPriority="69"/>
+    <w:lsdException w:name="Dark List Accent 4" w:uiPriority="70"/>
+    <w:lsdException w:name="Colorful Shading Accent 4" w:uiPriority="71"/>
+    <w:lsdException w:name="Colorful List Accent 4" w:uiPriority="72"/>
+    <w:lsdException w:name="Colorful Grid Accent 4" w:uiPriority="73"/>
+    <w:lsdException w:name="Light Shading Accent 5" w:uiPriority="60"/>
+    <w:lsdException w:name="Light List Accent 5" w:uiPriority="61"/>
+    <w:lsdException w:name="Light Grid Accent 5" w:uiPriority="62"/>
+    <w:lsdException w:name="Medium Shading 1 Accent 5" w:uiPriority="63"/>
+    <w:lsdException w:name="Medium Shading 2 Accent 5" w:uiPriority="64"/>
+    <w:lsdException w:name="Medium List 1 Accent 5" w:uiPriority="65"/>
+    <w:lsdException w:name="Medium List 2 Accent 5" w:uiPriority="66"/>
+    <w:lsdException w:name="Medium Grid 1 Accent 5" w:uiPriority="67"/>
+    <w:lsdException w:name="Medium Grid 2 Accent 5" w:uiPriority="68"/>
+    <w:lsdException w:name="Medium Grid 3 Accent 5" w:uiPriority="69"/>
+    <w:lsdException w:name="Dark List Accent 5" w:uiPriority="70"/>
+    <w:lsdException w:name="Colorful Shading Accent 5" w:uiPriority="71"/>
+    <w:lsdException w:name="Colorful List Accent 5" w:uiPriority="72"/>
+    <w:lsdException w:name="Colorful Grid Accent 5" w:uiPriority="73"/>
+    <w:lsdException w:name="Light Shading Accent 6" w:uiPriority="60"/>
+    <w:lsdException w:name="Light List Accent 6" w:uiPriority="61"/>
+    <w:lsdException w:name="Light Grid Accent 6" w:uiPriority="62"/>
+    <w:lsdException w:name="Medium Shading 1 Accent 6" w:uiPriority="63"/>
+    <w:lsdException w:name="Medium Shading 2 Accent 6" w:uiPriority="64"/>
+    <w:lsdException w:name="Medium List 1 Accent 6" w:uiPriority="65"/>
+    <w:lsdException w:name="Medium List 2 Accent 6" w:uiPriority="66"/>
+    <w:lsdException w:name="Medium Grid 1 Accent 6" w:uiPriority="67"/>
+    <w:lsdException w:name="Medium Grid 2 Accent 6" w:uiPriority="68"/>
+    <w:lsdException w:name="Medium Grid 3 Accent 6" w:uiPriority="69"/>
+    <w:lsdException w:name="Dark List Accent 6" w:uiPriority="70"/>
+    <w:lsdException w:name="Colorful Shading Accent 6" w:uiPriority="71"/>
+    <w:lsdException w:name="Colorful List Accent 6" w:uiPriority="72"/>
+    <w:lsdException w:name="Colorful Grid Accent 6" w:uiPriority="73"/>
+    <w:lsdException w:name="Subtle Emphasis" w:uiPriority="19" w:qFormat="1"/>
+    <w:lsdException w:name="Intense Emphasis" w:uiPriority="21" w:qFormat="1"/>
+    <w:lsdException w:name="Subtle Reference" w:uiPriority="31" w:qFormat="1"/>
+    <w:lsdException w:name="Intense Reference" w:uiPriority="32" w:qFormat="1"/>
+    <w:lsdException w:name="Book Title" w:uiPriority="33" w:qFormat="1"/>
+    <w:lsdException w:name="Bibliography" w:semiHidden="1" w:uiPriority="37" w:unhideWhenUsed="1"/>
+    <w:lsdException w:name="TOC Heading" w:semiHidden="1" w:uiPriority="39" w:unhideWhenUsed="1" w:qFormat="1"/>
+    <w:lsdException w:name="Plain Table 1" w:uiPriority="41"/>
+    <w:lsdException w:name="Plain Table 2" w:uiPriority="42"/>
+    <w:lsdException w:name="Plain Table 3" w:uiPriority="43"/>
+    <w:lsdException w:name="Plain Table 4" w:uiPriority="44"/>
+    <w:lsdException w:name="Plain Table 5" w:uiPriority="45"/>
+    <w:lsdException w:name="Grid Table Light" w:uiPriority="40"/>
+    <w:lsdException w:name="Grid Table 1 Light" w:uiPriority="46"/>
+    <w:lsdException w:name="Grid Table 2" w:uiPriority="47"/>
+    <w:lsdException w:name="Grid Table 3" w:uiPriority="48"/>
+    <w:lsdException w:name="Grid Table 4" w:uiPriority="49"/>
+    <w:lsdException w:name="Grid Table 5 Dark" w:uiPriority="50"/>
+    <w:lsdException w:name="Grid Table 6 Colorful" w:uiPriority="51"/>
+    <w:lsdException w:name="Grid Table 7 Colorful" w:uiPriority="52"/>
+    <w:lsdException w:name="Grid Table 1 Light Accent 1" w:uiPriority="46"/>
+    <w:lsdException w:name="Grid Table 2 Accent 1" w:uiPriority="47"/>
+    <w:lsdException w:name="Grid Table 3 Accent 1" w:uiPriority="48"/>
+    <w:lsdException w:name="Grid Table 4 Accent 1" w:uiPriority="49"/>
+    <w:lsdException w:name="Grid Table 5 Dark Accent 1" w:uiPriority="50"/>
+    <w:lsdException w:name="Grid Table 6 Colorful Accent 1" w:uiPriority="51"/>
+    <w:lsdException w:name="Grid Table 7 Colorful Accent 1" w:uiPriority="52"/>
+    <w:lsdException w:name="Grid Table 1 Light Accent 2" w:uiPriority="46"/>
+    <w:lsdException w:name="Grid Table 2 Accent 2" w:uiPriority="47"/>
+    <w:lsdException w:name="Grid Table 3 Accent 2" w:uiPriority="48"/>
+    <w:lsdException w:name="Grid Table 4 Accent 2" w:uiPriority="49"/>
+    <w:lsdException w:name="Grid Table 5 Dark Accent 2" w:uiPriority="50"/>
+    <w:lsdException w:name="Grid Table 6 Colorful Accent 2" w:uiPriority="51"/>
+    <w:lsdException w:name="Grid Table 7 Colorful Accent 2" w:uiPriority="52"/>
+    <w:lsdException w:name="Grid Table 1 Light Accent 3" w:uiPriority="46"/>
+    <w:lsdException w:name="Grid Table 2 Accent 3" w:uiPriority="47"/>
+    <w:lsdException w:name="Grid Table 3 Accent 3" w:uiPriority="48"/>
+    <w:lsdException w:name="Grid Table 4 Accent 3" w:uiPriority="49"/>
+    <w:lsdException w:name="Grid Table 5 Dark Accent 3" w:uiPriority="50"/>
+    <w:lsdException w:name="Grid Table 6 Colorful Accent 3" w:uiPriority="51"/>
+    <w:lsdException w:name="Grid Table 7 Colorful Accent 3" w:uiPriority="52"/>
+    <w:lsdException w:name="Grid Table 1 Light Accent 4" w:uiPriority="46"/>
+    <w:lsdException w:name="Grid Table 2 Accent 4" w:uiPriority="47"/>
+    <w:lsdException w:name="Grid Table 3 Accent 4" w:uiPriority="48"/>
+    <w:lsdException w:name="Grid Table 4 Accent 4" w:uiPriority="49"/>
+    <w:lsdException w:name="Grid Table 5 Dark Accent 4" w:uiPriority="50"/>
+    <w:lsdException w:name="Grid Table 6 Colorful Accent 4" w:uiPriority="51"/>
+    <w:lsdException w:name="Grid Table 7 Colorful Accent 4" w:uiPriority="52"/>
+    <w:lsdException w:name="Grid Table 1 Light Accent 5" w:uiPriority="46"/>
+    <w:lsdException w:name="Grid Table 2 Accent 5" w:uiPriority="47"/>
+    <w:lsdException w:name="Grid Table 3 Accent 5" w:uiPriority="48"/>
+    <w:lsdException w:name="Grid Table 4 Accent 5" w:uiPriority="49"/>
+    <w:lsdException w:name="Grid Table 5 Dark Accent 5" w:uiPriority="50"/>
+    <w:lsdException w:name="Grid Table 6 Colorful Accent 5" w:uiPriority="51"/>
+    <w:lsdException w:name="Grid Table 7 Colorful Accent 5" w:uiPriority="52"/>
+    <w:lsdException w:name="Grid Table 1 Light Accent 6" w:uiPriority="46"/>
+    <w:lsdException w:name="Grid Table 2 Accent 6" w:uiPriority="47"/>
+    <w:lsdException w:name="Grid Table 3 Accent 6" w:uiPriority="48"/>
+    <w:lsdException w:name="Grid Table 4 Accent 6" w:uiPriority="49"/>
+    <w:lsdException w:name="Grid Table 5 Dark Accent 6" w:uiPriority="50"/>
+    <w:lsdException w:name="Grid Table 6 Colorful Accent 6" w:uiPriority="51"/>
+    <w:lsdException w:name="Grid Table 7 Colorful Accent 6" w:uiPriority="52"/>
+    <w:lsdException w:name="List Table 1 Light" w:uiPriority="46"/>
+    <w:lsdException w:name="List Table 2" w:uiPriority="47"/>
+    <w:lsdException w:name="List Table 3" w:uiPriority="48"/>
+    <w:lsdException w:name="List Table 4" w:uiPriority="49"/>
+    <w:lsdException w:name="List Table 5 Dark" w:uiPriority="50"/>
+    <w:lsdException w:name="List Table 6 Colorful" w:uiPriority="51"/>
+    <w:lsdException w:name="List Table 7 Colorful" w:uiPriority="52"/>
+    <w:lsdException w:name="List Table 1 Light Accent 1" w:uiPriority="46"/>
+    <w:lsdException w:name="List Table 2 Accent 1" w:uiPriority="47"/>
+    <w:lsdException w:name="List Table 3 Accent 1" w:uiPriority="48"/>
+    <w:lsdException w:name="List Table 4 Accent 1" w:uiPriority="49"/>
+    <w:lsdException w:name="List Table 5 Dark Accent 1" w:uiPriority="50"/>
+    <w:lsdException w:name="List Table 6 Colorful Accent 1" w:uiPriority="51"/>
+    <w:lsdException w:name="List Table 7 Colorful Accent 1" w:uiPriority="52"/>
+    <w:lsdException w:name="List Table 1 Light Accent 2" w:uiPriority="46"/>
+    <w:lsdException w:name="List Table 2 Accent 2" w:uiPriority="47"/>
+    <w:lsdException w:name="List Table 3 Accent 2" w:uiPriority="48"/>
+    <w:lsdException w:name="List Table 4 Accent 2" w:uiPriority="49"/>
+    <w:lsdException w:name="List Table 5 Dark Accent 2" w:uiPriority="50"/>
+    <w:lsdException w:name="List Table 6 Colorful Accent 2" w:uiPriority="51"/>
+    <w:lsdException w:name="List Table 7 Colorful Accent 2" w:uiPriority="52"/>
+    <w:lsdException w:name="List Table 1 Light Accent 3" w:uiPriority="46"/>
+    <w:lsdException w:name="List Table 2 Accent 3" w:uiPriority="47"/>
+    <w:lsdException w:name="List Table 3 Accent 3" w:uiPriority="48"/>
+    <w:lsdException w:name="List Table 4 Accent 3" w:uiPriority="49"/>
+    <w:lsdException w:name="List Table 5 Dark Accent 3" w:uiPriority="50"/>
+    <w:lsdException w:name="List Table 6 Colorful Accent 3" w:uiPriority="51"/>
+    <w:lsdException w:name="List Table 7 Colorful Accent 3" w:uiPriority="52"/>
+    <w:lsdException w:name="List Table 1 Light Accent 4" w:uiPriority="46"/>
+    <w:lsdException w:name="List Table 2 Accent 4" w:uiPriority="47"/>
+    <w:lsdException w:name="List Table 3 Accent 4" w:uiPriority="48"/>
+    <w:lsdException w:name="List Table 4 Accent 4" w:uiPriority="49"/>
+    <w:lsdException w:name="List Table 5 Dark Accent 4" w:uiPriority="50"/>
+    <w:lsdException w:name="List Table 6 Colorful Accent 4" w:uiPriority="51"/>
+    <w:lsdException w:name="List Table 7 Colorful Accent 4" w:uiPriority="52"/>
+    <w:lsdException w:name="List Table 1 Light Accent 5" w:uiPriority="46"/>
+    <w:lsdException w:name="List Table 2 Accent 5" w:uiPriority="47"/>
+    <w:lsdException w:name="List Table 3 Accent 5" w:uiPriority="48"/>
+    <w:lsdException w:name="List Table 4 Accent 5" w:uiPriority="49"/>
+    <w:lsdException w:name="List Table 5 Dark Accent 5" w:uiPriority="50"/>
+    <w:lsdException w:name="List Table 6 Colorful Accent 5" w:uiPriority="51"/>
+    <w:lsdException w:name="List Table 7 Colorful Accent 5" w:uiPriority="52"/>
+    <w:lsdException w:name="List Table 1 Light Accent 6" w:uiPriority="46"/>
+    <w:lsdException w:name="List Table 2 Accent 6" w:uiPriority="47"/>
+    <w:lsdException w:name="List Table 3 Accent 6" w:uiPriority="48"/>
+    <w:lsdException w:name="List Table 4 Accent 6" w:uiPriority="49"/>
+    <w:lsdException w:name="List Table 5 Dark Accent 6" w:uiPriority="50"/>
+    <w:lsdException w:name="List Table 6 Colorful Accent 6" w:uiPriority="51"/>
+    <w:lsdException w:name="List Table 7 Colorful Accent 6" w:uiPriority="52"/>
+    <w:lsdException w:name="Mention" w:semiHidden="1" w:unhideWhenUsed="1"/>
+    <w:lsdException w:name="Smart Hyperlink" w:semiHidden="1" w:unhideWhenUsed="1"/>
+    <w:lsdException w:name="Hashtag" w:semiHidden="1" w:unhideWhenUsed="1"/>
   </w:latentStyles>
   <w:style w:type="paragraph" w:default="1" w:styleId="Normal">
     <w:name w:val="Normal"/>
@@ -2682,7 +2148,7 @@
   <a:extraClrSchemeLst/>
   <a:extLst>
     <a:ext uri="{05A4C25C-085E-4340-85A3-A5531E510DB2}">
-      <thm15:themeFamily xmlns="" xmlns:thm15="http://schemas.microsoft.com/office/thememl/2012/main" name="Office Theme" id="{62F939B6-93AF-4DB8-9C6B-D6C7DFDC589F}" vid="{4A3C46E8-61CC-4603-A589-7422A47A8E4A}"/>
+      <thm15:themeFamily xmlns:thm15="http://schemas.microsoft.com/office/thememl/2012/main" name="Office Theme" id="{62F939B6-93AF-4DB8-9C6B-D6C7DFDC589F}" vid="{4A3C46E8-61CC-4603-A589-7422A47A8E4A}"/>
     </a:ext>
   </a:extLst>
 </a:theme>
@@ -2693,7 +2159,7 @@
 </file>
 
 <file path=customXml/itemProps1.xml><?xml version="1.0" encoding="utf-8"?>
-<ds:datastoreItem xmlns:ds="http://schemas.openxmlformats.org/officeDocument/2006/customXml" ds:itemID="{A399F6C7-6E84-4416-857A-AB0D9F4576AC}">
+<ds:datastoreItem xmlns:ds="http://schemas.openxmlformats.org/officeDocument/2006/customXml" ds:itemID="{180CD891-D739-42D4-9F36-1925792340E4}">
   <ds:schemaRefs>
     <ds:schemaRef ds:uri="http://schemas.openxmlformats.org/officeDocument/2006/bibliography"/>
   </ds:schemaRefs>

</xml_diff>